<commit_message>
- Many bugs were detected, which are now fixed - The DICOM table has been removed for easier portability, please recreate it before deployment
Signed-off-by: Desmond Poh <mazatsushi@gmail.com>
</commit_message>
<xml_diff>
--- a/SCE11-0353/Installation Instructions/ReadMe.docx
+++ b/SCE11-0353/Installation Instructions/ReadMe.docx
@@ -200,6 +200,102 @@
     </w:p>
     <w:p>
       <w:pPr>
+        <w:pStyle w:val="ListParagraph"/>
+        <w:numPr>
+          <w:ilvl w:val="0"/>
+          <w:numId w:val="7"/>
+        </w:numPr>
+        <w:spacing w:line="360" w:lineRule="auto"/>
+        <w:rPr>
+          <w:rFonts w:ascii="Arial" w:hAnsi="Arial" w:cs="Arial"/>
+        </w:rPr>
+      </w:pPr>
+      <w:r>
+        <w:rPr>
+          <w:rFonts w:ascii="Arial" w:hAnsi="Arial" w:cs="Arial"/>
+        </w:rPr>
+        <w:t>After opening, please modify the foll</w:t>
+      </w:r>
+      <w:bookmarkStart w:id="0" w:name="_GoBack"/>
+      <w:bookmarkEnd w:id="0"/>
+      <w:r>
+        <w:rPr>
+          <w:rFonts w:ascii="Arial" w:hAnsi="Arial" w:cs="Arial"/>
+        </w:rPr>
+        <w:t xml:space="preserve">owing line of code in the global </w:t>
+      </w:r>
+      <w:proofErr w:type="spellStart"/>
+      <w:r>
+        <w:rPr>
+          <w:rFonts w:ascii="Arial" w:hAnsi="Arial" w:cs="Arial"/>
+        </w:rPr>
+        <w:t>web.config</w:t>
+      </w:r>
+      <w:proofErr w:type="spellEnd"/>
+      <w:r>
+        <w:rPr>
+          <w:rFonts w:ascii="Arial" w:hAnsi="Arial" w:cs="Arial"/>
+        </w:rPr>
+        <w:t xml:space="preserve"> file to the directory where project is located (screenshot provided)</w:t>
+      </w:r>
+    </w:p>
+    <w:p>
+      <w:pPr>
+        <w:spacing w:line="360" w:lineRule="auto"/>
+        <w:rPr>
+          <w:rFonts w:ascii="Arial" w:hAnsi="Arial" w:cs="Arial"/>
+        </w:rPr>
+      </w:pPr>
+      <w:r>
+        <w:rPr>
+          <w:rFonts w:ascii="Arial" w:hAnsi="Arial" w:cs="Arial"/>
+          <w:noProof/>
+        </w:rPr>
+        <w:drawing>
+          <wp:inline distT="0" distB="0" distL="0" distR="0">
+            <wp:extent cx="5731510" cy="1423035"/>
+            <wp:effectExtent l="0" t="0" r="2540" b="5715"/>
+            <wp:docPr id="11" name="Picture 11"/>
+            <wp:cNvGraphicFramePr>
+              <a:graphicFrameLocks xmlns:a="http://schemas.openxmlformats.org/drawingml/2006/main" noChangeAspect="1"/>
+            </wp:cNvGraphicFramePr>
+            <a:graphic xmlns:a="http://schemas.openxmlformats.org/drawingml/2006/main">
+              <a:graphicData uri="http://schemas.openxmlformats.org/drawingml/2006/picture">
+                <pic:pic xmlns:pic="http://schemas.openxmlformats.org/drawingml/2006/picture">
+                  <pic:nvPicPr>
+                    <pic:cNvPr id="0" name="1.jpg"/>
+                    <pic:cNvPicPr/>
+                  </pic:nvPicPr>
+                  <pic:blipFill>
+                    <a:blip r:embed="rId8">
+                      <a:extLst>
+                        <a:ext uri="{28A0092B-C50C-407E-A947-70E740481C1C}">
+                          <a14:useLocalDpi xmlns:a14="http://schemas.microsoft.com/office/drawing/2010/main" val="0"/>
+                        </a:ext>
+                      </a:extLst>
+                    </a:blip>
+                    <a:stretch>
+                      <a:fillRect/>
+                    </a:stretch>
+                  </pic:blipFill>
+                  <pic:spPr>
+                    <a:xfrm>
+                      <a:off x="0" y="0"/>
+                      <a:ext cx="5731510" cy="1423035"/>
+                    </a:xfrm>
+                    <a:prstGeom prst="rect">
+                      <a:avLst/>
+                    </a:prstGeom>
+                  </pic:spPr>
+                </pic:pic>
+              </a:graphicData>
+            </a:graphic>
+          </wp:inline>
+        </w:drawing>
+      </w:r>
+    </w:p>
+    <w:p>
+      <w:pPr>
         <w:rPr>
           <w:rFonts w:ascii="Arial" w:eastAsiaTheme="majorEastAsia" w:hAnsi="Arial" w:cs="Arial"/>
           <w:b/>
@@ -249,21 +345,9 @@
         <w:rPr>
           <w:rFonts w:ascii="Arial" w:hAnsi="Arial" w:cs="Arial"/>
         </w:rPr>
-        <w:t>Download</w:t>
-      </w:r>
-      <w:r>
-        <w:rPr>
-          <w:rFonts w:ascii="Arial" w:hAnsi="Arial" w:cs="Arial"/>
-        </w:rPr>
-        <w:t xml:space="preserve"> a free version at</w:t>
-      </w:r>
-      <w:r>
-        <w:rPr>
-          <w:rFonts w:ascii="Arial" w:hAnsi="Arial" w:cs="Arial"/>
-        </w:rPr>
-        <w:t xml:space="preserve"> </w:t>
-      </w:r>
-      <w:hyperlink r:id="rId8" w:history="1">
+        <w:t xml:space="preserve">Download a free version at </w:t>
+      </w:r>
+      <w:hyperlink r:id="rId9" w:history="1">
         <w:r>
           <w:rPr>
             <w:rStyle w:val="Hyperlink"/>
@@ -308,7 +392,21 @@
         <w:rPr>
           <w:rFonts w:ascii="Arial" w:hAnsi="Arial" w:cs="Arial"/>
         </w:rPr>
-        <w:t>Make sure SQL Server instance is set to Mixed Authentication Mode and has FileStream enabled (screenshots below)</w:t>
+        <w:t xml:space="preserve">Make sure SQL Server instance is set to Mixed Authentication Mode and has </w:t>
+      </w:r>
+      <w:proofErr w:type="spellStart"/>
+      <w:r>
+        <w:rPr>
+          <w:rFonts w:ascii="Arial" w:hAnsi="Arial" w:cs="Arial"/>
+        </w:rPr>
+        <w:t>FileStream</w:t>
+      </w:r>
+      <w:proofErr w:type="spellEnd"/>
+      <w:r>
+        <w:rPr>
+          <w:rFonts w:ascii="Arial" w:hAnsi="Arial" w:cs="Arial"/>
+        </w:rPr>
+        <w:t xml:space="preserve"> enabled (screenshots below)</w:t>
       </w:r>
     </w:p>
     <w:p>
@@ -335,8 +433,6 @@
         </w:rPr>
         <w:t xml:space="preserve"> to the SQL Server instance</w:t>
       </w:r>
-      <w:bookmarkStart w:id="0" w:name="_GoBack"/>
-      <w:bookmarkEnd w:id="0"/>
     </w:p>
     <w:p>
       <w:pPr>
@@ -364,63 +460,6 @@
                 <pic:pic xmlns:pic="http://schemas.openxmlformats.org/drawingml/2006/picture">
                   <pic:nvPicPr>
                     <pic:cNvPr id="0" name="Mixed Mode.jpg"/>
-                    <pic:cNvPicPr/>
-                  </pic:nvPicPr>
-                  <pic:blipFill>
-                    <a:blip r:embed="rId9">
-                      <a:extLst>
-                        <a:ext uri="{28A0092B-C50C-407E-A947-70E740481C1C}">
-                          <a14:useLocalDpi xmlns:a14="http://schemas.microsoft.com/office/drawing/2010/main" val="0"/>
-                        </a:ext>
-                      </a:extLst>
-                    </a:blip>
-                    <a:stretch>
-                      <a:fillRect/>
-                    </a:stretch>
-                  </pic:blipFill>
-                  <pic:spPr>
-                    <a:xfrm>
-                      <a:off x="0" y="0"/>
-                      <a:ext cx="5080000" cy="3810000"/>
-                    </a:xfrm>
-                    <a:prstGeom prst="rect">
-                      <a:avLst/>
-                    </a:prstGeom>
-                  </pic:spPr>
-                </pic:pic>
-              </a:graphicData>
-            </a:graphic>
-          </wp:inline>
-        </w:drawing>
-      </w:r>
-    </w:p>
-    <w:p>
-      <w:pPr>
-        <w:spacing w:line="360" w:lineRule="auto"/>
-        <w:jc w:val="center"/>
-        <w:rPr>
-          <w:rFonts w:ascii="Arial" w:hAnsi="Arial" w:cs="Arial"/>
-        </w:rPr>
-      </w:pPr>
-      <w:r>
-        <w:rPr>
-          <w:rFonts w:ascii="Arial" w:hAnsi="Arial" w:cs="Arial"/>
-          <w:noProof/>
-        </w:rPr>
-        <w:lastRenderedPageBreak/>
-        <w:drawing>
-          <wp:inline distT="0" distB="0" distL="0" distR="0">
-            <wp:extent cx="5080000" cy="3810000"/>
-            <wp:effectExtent l="0" t="0" r="6350" b="0"/>
-            <wp:docPr id="10" name="Picture 10"/>
-            <wp:cNvGraphicFramePr>
-              <a:graphicFrameLocks xmlns:a="http://schemas.openxmlformats.org/drawingml/2006/main" noChangeAspect="1"/>
-            </wp:cNvGraphicFramePr>
-            <a:graphic xmlns:a="http://schemas.openxmlformats.org/drawingml/2006/main">
-              <a:graphicData uri="http://schemas.openxmlformats.org/drawingml/2006/picture">
-                <pic:pic xmlns:pic="http://schemas.openxmlformats.org/drawingml/2006/picture">
-                  <pic:nvPicPr>
-                    <pic:cNvPr id="0" name="FileStream.jpg"/>
                     <pic:cNvPicPr/>
                   </pic:nvPicPr>
                   <pic:blipFill>
@@ -453,6 +492,63 @@
     </w:p>
     <w:p>
       <w:pPr>
+        <w:spacing w:line="360" w:lineRule="auto"/>
+        <w:jc w:val="center"/>
+        <w:rPr>
+          <w:rFonts w:ascii="Arial" w:hAnsi="Arial" w:cs="Arial"/>
+        </w:rPr>
+      </w:pPr>
+      <w:r>
+        <w:rPr>
+          <w:rFonts w:ascii="Arial" w:hAnsi="Arial" w:cs="Arial"/>
+          <w:noProof/>
+        </w:rPr>
+        <w:lastRenderedPageBreak/>
+        <w:drawing>
+          <wp:inline distT="0" distB="0" distL="0" distR="0">
+            <wp:extent cx="5080000" cy="3810000"/>
+            <wp:effectExtent l="0" t="0" r="6350" b="0"/>
+            <wp:docPr id="10" name="Picture 10"/>
+            <wp:cNvGraphicFramePr>
+              <a:graphicFrameLocks xmlns:a="http://schemas.openxmlformats.org/drawingml/2006/main" noChangeAspect="1"/>
+            </wp:cNvGraphicFramePr>
+            <a:graphic xmlns:a="http://schemas.openxmlformats.org/drawingml/2006/main">
+              <a:graphicData uri="http://schemas.openxmlformats.org/drawingml/2006/picture">
+                <pic:pic xmlns:pic="http://schemas.openxmlformats.org/drawingml/2006/picture">
+                  <pic:nvPicPr>
+                    <pic:cNvPr id="0" name="FileStream.jpg"/>
+                    <pic:cNvPicPr/>
+                  </pic:nvPicPr>
+                  <pic:blipFill>
+                    <a:blip r:embed="rId11">
+                      <a:extLst>
+                        <a:ext uri="{28A0092B-C50C-407E-A947-70E740481C1C}">
+                          <a14:useLocalDpi xmlns:a14="http://schemas.microsoft.com/office/drawing/2010/main" val="0"/>
+                        </a:ext>
+                      </a:extLst>
+                    </a:blip>
+                    <a:stretch>
+                      <a:fillRect/>
+                    </a:stretch>
+                  </pic:blipFill>
+                  <pic:spPr>
+                    <a:xfrm>
+                      <a:off x="0" y="0"/>
+                      <a:ext cx="5080000" cy="3810000"/>
+                    </a:xfrm>
+                    <a:prstGeom prst="rect">
+                      <a:avLst/>
+                    </a:prstGeom>
+                  </pic:spPr>
+                </pic:pic>
+              </a:graphicData>
+            </a:graphic>
+          </wp:inline>
+        </w:drawing>
+      </w:r>
+    </w:p>
+    <w:p>
+      <w:pPr>
         <w:rPr>
           <w:rFonts w:ascii="Arial" w:eastAsiaTheme="majorEastAsia" w:hAnsi="Arial" w:cs="Arial"/>
           <w:b/>
@@ -502,25 +598,21 @@
         <w:rPr>
           <w:rFonts w:ascii="Arial" w:hAnsi="Arial" w:cs="Arial"/>
         </w:rPr>
-        <w:t xml:space="preserve">Download </w:t>
-      </w:r>
-      <w:r>
-        <w:rPr>
-          <w:rFonts w:ascii="Arial" w:hAnsi="Arial" w:cs="Arial"/>
-        </w:rPr>
-        <w:t>package via NuGet</w:t>
-      </w:r>
-      <w:r>
-        <w:rPr>
-          <w:rFonts w:ascii="Arial" w:hAnsi="Arial" w:cs="Arial"/>
-        </w:rPr>
-        <w:t xml:space="preserve"> </w:t>
-      </w:r>
-      <w:r>
-        <w:rPr>
-          <w:rFonts w:ascii="Arial" w:hAnsi="Arial" w:cs="Arial"/>
-        </w:rPr>
-        <w:t>(screenshots below)</w:t>
+        <w:t xml:space="preserve">Download package via </w:t>
+      </w:r>
+      <w:proofErr w:type="spellStart"/>
+      <w:r>
+        <w:rPr>
+          <w:rFonts w:ascii="Arial" w:hAnsi="Arial" w:cs="Arial"/>
+        </w:rPr>
+        <w:t>NuGet</w:t>
+      </w:r>
+      <w:proofErr w:type="spellEnd"/>
+      <w:r>
+        <w:rPr>
+          <w:rFonts w:ascii="Arial" w:hAnsi="Arial" w:cs="Arial"/>
+        </w:rPr>
+        <w:t xml:space="preserve"> (screenshots below)</w:t>
       </w:r>
     </w:p>
     <w:p>
@@ -552,7 +644,7 @@
                     <pic:cNvPicPr/>
                   </pic:nvPicPr>
                   <pic:blipFill>
-                    <a:blip r:embed="rId11">
+                    <a:blip r:embed="rId12">
                       <a:extLst>
                         <a:ext uri="{28A0092B-C50C-407E-A947-70E740481C1C}">
                           <a14:useLocalDpi xmlns:a14="http://schemas.microsoft.com/office/drawing/2010/main" val="0"/>
@@ -609,7 +701,7 @@
                     <pic:cNvPicPr/>
                   </pic:nvPicPr>
                   <pic:blipFill>
-                    <a:blip r:embed="rId12">
+                    <a:blip r:embed="rId13">
                       <a:extLst>
                         <a:ext uri="{28A0092B-C50C-407E-A947-70E740481C1C}">
                           <a14:useLocalDpi xmlns:a14="http://schemas.microsoft.com/office/drawing/2010/main" val="0"/>
@@ -662,13 +754,22 @@
           <w:color w:val="auto"/>
         </w:rPr>
       </w:pPr>
+      <w:proofErr w:type="spellStart"/>
       <w:r>
         <w:rPr>
           <w:rFonts w:ascii="Arial" w:hAnsi="Arial" w:cs="Arial"/>
           <w:color w:val="auto"/>
         </w:rPr>
         <w:lastRenderedPageBreak/>
-        <w:t>EO.Web 2011 for ASP.NET</w:t>
+        <w:t>EO.Web</w:t>
+      </w:r>
+      <w:proofErr w:type="spellEnd"/>
+      <w:r>
+        <w:rPr>
+          <w:rFonts w:ascii="Arial" w:hAnsi="Arial" w:cs="Arial"/>
+          <w:color w:val="auto"/>
+        </w:rPr>
+        <w:t xml:space="preserve"> 2011 for ASP.NET</w:t>
       </w:r>
     </w:p>
     <w:p>
@@ -687,13 +788,7 @@
         <w:rPr>
           <w:rFonts w:ascii="Arial" w:hAnsi="Arial" w:cs="Arial"/>
         </w:rPr>
-        <w:t xml:space="preserve">Download </w:t>
-      </w:r>
-      <w:r>
-        <w:rPr>
-          <w:rFonts w:ascii="Arial" w:hAnsi="Arial" w:cs="Arial"/>
-        </w:rPr>
-        <w:t>installer</w:t>
+        <w:t>Download installer</w:t>
       </w:r>
       <w:r>
         <w:rPr>
@@ -707,7 +802,7 @@
         </w:rPr>
         <w:t xml:space="preserve">at </w:t>
       </w:r>
-      <w:hyperlink r:id="rId13" w:history="1">
+      <w:hyperlink r:id="rId14" w:history="1">
         <w:r>
           <w:rPr>
             <w:rStyle w:val="Hyperlink"/>
@@ -774,8 +869,17 @@
           <w:color w:val="auto"/>
         </w:rPr>
         <w:lastRenderedPageBreak/>
-        <w:t>Evil Dicom</w:t>
-      </w:r>
+        <w:t xml:space="preserve">Evil </w:t>
+      </w:r>
+      <w:proofErr w:type="spellStart"/>
+      <w:r>
+        <w:rPr>
+          <w:rFonts w:ascii="Arial" w:hAnsi="Arial" w:cs="Arial"/>
+          <w:color w:val="auto"/>
+        </w:rPr>
+        <w:t>Dicom</w:t>
+      </w:r>
+      <w:proofErr w:type="spellEnd"/>
     </w:p>
     <w:p>
       <w:pPr>
@@ -819,7 +923,7 @@
         </w:rPr>
         <w:t xml:space="preserve">at </w:t>
       </w:r>
-      <w:hyperlink r:id="rId14" w:history="1">
+      <w:hyperlink r:id="rId15" w:history="1">
         <w:r>
           <w:rPr>
             <w:rStyle w:val="Hyperlink"/>
@@ -877,7 +981,7 @@
                     <pic:cNvPicPr/>
                   </pic:nvPicPr>
                   <pic:blipFill>
-                    <a:blip r:embed="rId15">
+                    <a:blip r:embed="rId16">
                       <a:extLst>
                         <a:ext uri="{28A0092B-C50C-407E-A947-70E740481C1C}">
                           <a14:useLocalDpi xmlns:a14="http://schemas.microsoft.com/office/drawing/2010/main" val="0"/>
@@ -934,7 +1038,7 @@
                     <pic:cNvPicPr/>
                   </pic:nvPicPr>
                   <pic:blipFill>
-                    <a:blip r:embed="rId16">
+                    <a:blip r:embed="rId17">
                       <a:extLst>
                         <a:ext uri="{28A0092B-C50C-407E-A947-70E740481C1C}">
                           <a14:useLocalDpi xmlns:a14="http://schemas.microsoft.com/office/drawing/2010/main" val="0"/>
@@ -1011,7 +1115,21 @@
         <w:rPr>
           <w:rFonts w:ascii="Arial" w:hAnsi="Arial" w:cs="Arial"/>
         </w:rPr>
-        <w:t>Download package via NuGet (screenshots below)</w:t>
+        <w:t xml:space="preserve">Download package via </w:t>
+      </w:r>
+      <w:proofErr w:type="spellStart"/>
+      <w:r>
+        <w:rPr>
+          <w:rFonts w:ascii="Arial" w:hAnsi="Arial" w:cs="Arial"/>
+        </w:rPr>
+        <w:t>NuGet</w:t>
+      </w:r>
+      <w:proofErr w:type="spellEnd"/>
+      <w:r>
+        <w:rPr>
+          <w:rFonts w:ascii="Arial" w:hAnsi="Arial" w:cs="Arial"/>
+        </w:rPr>
+        <w:t xml:space="preserve"> (screenshots below)</w:t>
       </w:r>
     </w:p>
     <w:p>
@@ -1042,7 +1160,7 @@
                     <pic:cNvPicPr/>
                   </pic:nvPicPr>
                   <pic:blipFill>
-                    <a:blip r:embed="rId11">
+                    <a:blip r:embed="rId12">
                       <a:extLst>
                         <a:ext uri="{28A0092B-C50C-407E-A947-70E740481C1C}">
                           <a14:useLocalDpi xmlns:a14="http://schemas.microsoft.com/office/drawing/2010/main" val="0"/>
@@ -1098,7 +1216,7 @@
                     <pic:cNvPicPr/>
                   </pic:nvPicPr>
                   <pic:blipFill>
-                    <a:blip r:embed="rId17">
+                    <a:blip r:embed="rId18">
                       <a:extLst>
                         <a:ext uri="{28A0092B-C50C-407E-A947-70E740481C1C}">
                           <a14:useLocalDpi xmlns:a14="http://schemas.microsoft.com/office/drawing/2010/main" val="0"/>
@@ -1151,6 +1269,8 @@
           <w:color w:val="auto"/>
         </w:rPr>
       </w:pPr>
+      <w:proofErr w:type="spellStart"/>
+      <w:proofErr w:type="gramStart"/>
       <w:r>
         <w:rPr>
           <w:rFonts w:ascii="Arial" w:hAnsi="Arial" w:cs="Arial"/>
@@ -1159,6 +1279,8 @@
         <w:lastRenderedPageBreak/>
         <w:t>skmValidators</w:t>
       </w:r>
+      <w:proofErr w:type="spellEnd"/>
+      <w:proofErr w:type="gramEnd"/>
     </w:p>
     <w:p>
       <w:pPr>
@@ -1184,7 +1306,7 @@
         </w:rPr>
         <w:t xml:space="preserve"> </w:t>
       </w:r>
-      <w:hyperlink r:id="rId18" w:history="1">
+      <w:hyperlink r:id="rId19" w:history="1">
         <w:r>
           <w:rPr>
             <w:rStyle w:val="Hyperlink"/>
@@ -1211,7 +1333,7 @@
         </w:rPr>
         <w:t xml:space="preserve">or </w:t>
       </w:r>
-      <w:hyperlink r:id="rId19" w:history="1">
+      <w:hyperlink r:id="rId20" w:history="1">
         <w:r>
           <w:rPr>
             <w:rStyle w:val="Hyperlink"/>
@@ -1232,12 +1354,14 @@
         </w:rPr>
         <w:t>‘</w:t>
       </w:r>
+      <w:proofErr w:type="spellStart"/>
       <w:r>
         <w:rPr>
           <w:rFonts w:ascii="Arial" w:hAnsi="Arial" w:cs="Arial"/>
         </w:rPr>
         <w:t>skmValidators</w:t>
       </w:r>
+      <w:proofErr w:type="spellEnd"/>
       <w:r>
         <w:rPr>
           <w:rFonts w:ascii="Arial" w:hAnsi="Arial" w:cs="Arial"/>
@@ -1342,7 +1466,7 @@
                     <pic:cNvPicPr/>
                   </pic:nvPicPr>
                   <pic:blipFill>
-                    <a:blip r:embed="rId15">
+                    <a:blip r:embed="rId16">
                       <a:extLst>
                         <a:ext uri="{28A0092B-C50C-407E-A947-70E740481C1C}">
                           <a14:useLocalDpi xmlns:a14="http://schemas.microsoft.com/office/drawing/2010/main" val="0"/>
@@ -1399,7 +1523,7 @@
                     <pic:cNvPicPr/>
                   </pic:nvPicPr>
                   <pic:blipFill>
-                    <a:blip r:embed="rId20">
+                    <a:blip r:embed="rId21">
                       <a:extLst>
                         <a:ext uri="{28A0092B-C50C-407E-A947-70E740481C1C}">
                           <a14:useLocalDpi xmlns:a14="http://schemas.microsoft.com/office/drawing/2010/main" val="0"/>

</xml_diff>

<commit_message>
- Clarified some vague statements in the installation instructions
Signed-off-by: Desmond Poh <mazatsushi@gmail.com>
</commit_message>
<xml_diff>
--- a/SCE11-0353/Installation Instructions/ReadMe.docx
+++ b/SCE11-0353/Installation Instructions/ReadMe.docx
@@ -214,15 +214,7 @@
         <w:rPr>
           <w:rFonts w:ascii="Arial" w:hAnsi="Arial" w:cs="Arial"/>
         </w:rPr>
-        <w:t>After opening, please modify the foll</w:t>
-      </w:r>
-      <w:bookmarkStart w:id="0" w:name="_GoBack"/>
-      <w:bookmarkEnd w:id="0"/>
-      <w:r>
-        <w:rPr>
-          <w:rFonts w:ascii="Arial" w:hAnsi="Arial" w:cs="Arial"/>
-        </w:rPr>
-        <w:t xml:space="preserve">owing line of code in the global </w:t>
+        <w:t xml:space="preserve">After opening, please modify the following line of code in the global </w:t>
       </w:r>
       <w:proofErr w:type="spellStart"/>
       <w:r>
@@ -236,12 +228,25 @@
         <w:rPr>
           <w:rFonts w:ascii="Arial" w:hAnsi="Arial" w:cs="Arial"/>
         </w:rPr>
-        <w:t xml:space="preserve"> file to the directory where project is located (screenshot provided)</w:t>
-      </w:r>
-    </w:p>
-    <w:p>
-      <w:pPr>
-        <w:spacing w:line="360" w:lineRule="auto"/>
+        <w:t xml:space="preserve"> file to the directory where project is located (</w:t>
+      </w:r>
+      <w:r>
+        <w:rPr>
+          <w:rFonts w:ascii="Arial" w:hAnsi="Arial" w:cs="Arial"/>
+        </w:rPr>
+        <w:t xml:space="preserve">see </w:t>
+      </w:r>
+      <w:r>
+        <w:rPr>
+          <w:rFonts w:ascii="Arial" w:hAnsi="Arial" w:cs="Arial"/>
+        </w:rPr>
+        <w:t>screenshot)</w:t>
+      </w:r>
+    </w:p>
+    <w:p>
+      <w:pPr>
+        <w:spacing w:line="360" w:lineRule="auto"/>
+        <w:jc w:val="center"/>
         <w:rPr>
           <w:rFonts w:ascii="Arial" w:hAnsi="Arial" w:cs="Arial"/>
         </w:rPr>
@@ -252,7 +257,7 @@
           <w:noProof/>
         </w:rPr>
         <w:drawing>
-          <wp:inline distT="0" distB="0" distL="0" distR="0">
+          <wp:inline distT="0" distB="0" distL="0" distR="0" wp14:anchorId="765DDDA5" wp14:editId="0A0CF19D">
             <wp:extent cx="5731510" cy="1423035"/>
             <wp:effectExtent l="0" t="0" r="2540" b="5715"/>
             <wp:docPr id="11" name="Picture 11"/>
@@ -411,31 +416,6 @@
     </w:p>
     <w:p>
       <w:pPr>
-        <w:pStyle w:val="ListParagraph"/>
-        <w:numPr>
-          <w:ilvl w:val="0"/>
-          <w:numId w:val="5"/>
-        </w:numPr>
-        <w:spacing w:line="360" w:lineRule="auto"/>
-        <w:rPr>
-          <w:rFonts w:ascii="Arial" w:hAnsi="Arial" w:cs="Arial"/>
-        </w:rPr>
-      </w:pPr>
-      <w:r>
-        <w:rPr>
-          <w:rFonts w:ascii="Arial" w:hAnsi="Arial" w:cs="Arial"/>
-        </w:rPr>
-        <w:t>After installation, attach the database named ‘RIS_DB’ using SQL Server Management Studio</w:t>
-      </w:r>
-      <w:r>
-        <w:rPr>
-          <w:rFonts w:ascii="Arial" w:hAnsi="Arial" w:cs="Arial"/>
-        </w:rPr>
-        <w:t xml:space="preserve"> to the SQL Server instance</w:t>
-      </w:r>
-    </w:p>
-    <w:p>
-      <w:pPr>
         <w:spacing w:line="360" w:lineRule="auto"/>
         <w:jc w:val="center"/>
         <w:rPr>
@@ -448,7 +428,7 @@
           <w:noProof/>
         </w:rPr>
         <w:drawing>
-          <wp:inline distT="0" distB="0" distL="0" distR="0">
+          <wp:inline distT="0" distB="0" distL="0" distR="0" wp14:anchorId="2D9DD274" wp14:editId="1A9F6B62">
             <wp:extent cx="5080000" cy="3810000"/>
             <wp:effectExtent l="0" t="0" r="6350" b="0"/>
             <wp:docPr id="9" name="Picture 9"/>
@@ -505,7 +485,7 @@
         </w:rPr>
         <w:lastRenderedPageBreak/>
         <w:drawing>
-          <wp:inline distT="0" distB="0" distL="0" distR="0">
+          <wp:inline distT="0" distB="0" distL="0" distR="0" wp14:anchorId="70E74DC3" wp14:editId="749F36C2">
             <wp:extent cx="5080000" cy="3810000"/>
             <wp:effectExtent l="0" t="0" r="6350" b="0"/>
             <wp:docPr id="10" name="Picture 10"/>
@@ -549,45 +529,10 @@
     </w:p>
     <w:p>
       <w:pPr>
-        <w:rPr>
-          <w:rFonts w:ascii="Arial" w:eastAsiaTheme="majorEastAsia" w:hAnsi="Arial" w:cs="Arial"/>
-          <w:b/>
-          <w:bCs/>
-          <w:sz w:val="28"/>
-          <w:szCs w:val="28"/>
-        </w:rPr>
-      </w:pPr>
-      <w:r>
-        <w:rPr>
-          <w:rFonts w:ascii="Arial" w:hAnsi="Arial" w:cs="Arial"/>
-        </w:rPr>
-        <w:br w:type="page"/>
-      </w:r>
-    </w:p>
-    <w:p>
-      <w:pPr>
-        <w:pStyle w:val="Heading1"/>
-        <w:spacing w:line="360" w:lineRule="auto"/>
-        <w:rPr>
-          <w:rFonts w:ascii="Arial" w:hAnsi="Arial" w:cs="Arial"/>
-          <w:color w:val="auto"/>
-        </w:rPr>
-      </w:pPr>
-      <w:r>
-        <w:rPr>
-          <w:rFonts w:ascii="Arial" w:hAnsi="Arial" w:cs="Arial"/>
-          <w:color w:val="auto"/>
-        </w:rPr>
-        <w:lastRenderedPageBreak/>
-        <w:t>Ajax Control Toolkit</w:t>
-      </w:r>
-    </w:p>
-    <w:p>
-      <w:pPr>
         <w:pStyle w:val="ListParagraph"/>
         <w:numPr>
           <w:ilvl w:val="0"/>
-          <w:numId w:val="4"/>
+          <w:numId w:val="8"/>
         </w:numPr>
         <w:spacing w:line="360" w:lineRule="auto"/>
         <w:rPr>
@@ -598,21 +543,33 @@
         <w:rPr>
           <w:rFonts w:ascii="Arial" w:hAnsi="Arial" w:cs="Arial"/>
         </w:rPr>
-        <w:t xml:space="preserve">Download package via </w:t>
+        <w:t xml:space="preserve">After installation, attach the database named ‘RIS_DB’ using SQL Server Management Studio </w:t>
+      </w:r>
+      <w:r>
+        <w:rPr>
+          <w:rFonts w:ascii="Arial" w:hAnsi="Arial" w:cs="Arial"/>
+        </w:rPr>
+        <w:t>(see screenshot)</w:t>
+      </w:r>
+      <w:r>
+        <w:rPr>
+          <w:rFonts w:ascii="Arial" w:hAnsi="Arial" w:cs="Arial"/>
+        </w:rPr>
+        <w:t xml:space="preserve">. The database is located in the </w:t>
       </w:r>
       <w:proofErr w:type="spellStart"/>
       <w:r>
         <w:rPr>
           <w:rFonts w:ascii="Arial" w:hAnsi="Arial" w:cs="Arial"/>
         </w:rPr>
-        <w:t>NuGet</w:t>
+        <w:t>App_Data</w:t>
       </w:r>
       <w:proofErr w:type="spellEnd"/>
       <w:r>
         <w:rPr>
           <w:rFonts w:ascii="Arial" w:hAnsi="Arial" w:cs="Arial"/>
         </w:rPr>
-        <w:t xml:space="preserve"> (screenshots below)</w:t>
+        <w:t xml:space="preserve"> folder of the project.</w:t>
       </w:r>
     </w:p>
     <w:p>
@@ -628,11 +585,12 @@
           <w:rFonts w:ascii="Arial" w:hAnsi="Arial" w:cs="Arial"/>
           <w:noProof/>
         </w:rPr>
+        <w:lastRenderedPageBreak/>
         <w:drawing>
-          <wp:inline distT="0" distB="0" distL="0" distR="0" wp14:anchorId="4989F568" wp14:editId="4C9872A5">
-            <wp:extent cx="3632200" cy="5080000"/>
-            <wp:effectExtent l="0" t="0" r="6350" b="6350"/>
-            <wp:docPr id="5" name="Picture 5"/>
+          <wp:inline distT="0" distB="0" distL="0" distR="0" wp14:anchorId="07B383E3" wp14:editId="0CD762E0">
+            <wp:extent cx="4089400" cy="3200400"/>
+            <wp:effectExtent l="0" t="0" r="6350" b="0"/>
+            <wp:docPr id="12" name="Picture 12"/>
             <wp:cNvGraphicFramePr>
               <a:graphicFrameLocks xmlns:a="http://schemas.openxmlformats.org/drawingml/2006/main" noChangeAspect="1"/>
             </wp:cNvGraphicFramePr>
@@ -640,7 +598,7 @@
               <a:graphicData uri="http://schemas.openxmlformats.org/drawingml/2006/picture">
                 <pic:pic xmlns:pic="http://schemas.openxmlformats.org/drawingml/2006/picture">
                   <pic:nvPicPr>
-                    <pic:cNvPr id="0" name="NuGet.jpg"/>
+                    <pic:cNvPr id="0" name="1.jpg"/>
                     <pic:cNvPicPr/>
                   </pic:nvPicPr>
                   <pic:blipFill>
@@ -658,7 +616,7 @@
                   <pic:spPr>
                     <a:xfrm>
                       <a:off x="0" y="0"/>
-                      <a:ext cx="3632200" cy="5080000"/>
+                      <a:ext cx="4089400" cy="3200400"/>
                     </a:xfrm>
                     <a:prstGeom prst="rect">
                       <a:avLst/>
@@ -673,6 +631,39 @@
     </w:p>
     <w:p>
       <w:pPr>
+        <w:pStyle w:val="ListParagraph"/>
+        <w:numPr>
+          <w:ilvl w:val="0"/>
+          <w:numId w:val="8"/>
+        </w:numPr>
+        <w:spacing w:line="360" w:lineRule="auto"/>
+        <w:rPr>
+          <w:rFonts w:ascii="Arial" w:hAnsi="Arial" w:cs="Arial"/>
+        </w:rPr>
+      </w:pPr>
+      <w:r>
+        <w:rPr>
+          <w:rFonts w:ascii="Arial" w:hAnsi="Arial" w:cs="Arial"/>
+        </w:rPr>
+        <w:t xml:space="preserve">Modify the database to support the </w:t>
+      </w:r>
+      <w:proofErr w:type="spellStart"/>
+      <w:r>
+        <w:rPr>
+          <w:rFonts w:ascii="Arial" w:hAnsi="Arial" w:cs="Arial"/>
+        </w:rPr>
+        <w:t>Filestream</w:t>
+      </w:r>
+      <w:proofErr w:type="spellEnd"/>
+      <w:r>
+        <w:rPr>
+          <w:rFonts w:ascii="Arial" w:hAnsi="Arial" w:cs="Arial"/>
+        </w:rPr>
+        <w:t xml:space="preserve"> functionality (see screenshots)</w:t>
+      </w:r>
+    </w:p>
+    <w:p>
+      <w:pPr>
         <w:spacing w:line="360" w:lineRule="auto"/>
         <w:jc w:val="center"/>
         <w:rPr>
@@ -686,10 +677,10 @@
         </w:rPr>
         <w:lastRenderedPageBreak/>
         <w:drawing>
-          <wp:inline distT="0" distB="0" distL="0" distR="0" wp14:anchorId="0F72F1F2" wp14:editId="47B887C3">
-            <wp:extent cx="5080000" cy="3390900"/>
-            <wp:effectExtent l="0" t="0" r="6350" b="0"/>
-            <wp:docPr id="6" name="Picture 6"/>
+          <wp:inline distT="0" distB="0" distL="0" distR="0" wp14:anchorId="6BCA3E3D" wp14:editId="48C2A139">
+            <wp:extent cx="3352800" cy="5410200"/>
+            <wp:effectExtent l="0" t="0" r="0" b="0"/>
+            <wp:docPr id="13" name="Picture 13"/>
             <wp:cNvGraphicFramePr>
               <a:graphicFrameLocks xmlns:a="http://schemas.openxmlformats.org/drawingml/2006/main" noChangeAspect="1"/>
             </wp:cNvGraphicFramePr>
@@ -697,7 +688,7 @@
               <a:graphicData uri="http://schemas.openxmlformats.org/drawingml/2006/picture">
                 <pic:pic xmlns:pic="http://schemas.openxmlformats.org/drawingml/2006/picture">
                   <pic:nvPicPr>
-                    <pic:cNvPr id="0" name="ACT.jpg"/>
+                    <pic:cNvPr id="0" name="1.jpg"/>
                     <pic:cNvPicPr/>
                   </pic:nvPicPr>
                   <pic:blipFill>
@@ -715,7 +706,7 @@
                   <pic:spPr>
                     <a:xfrm>
                       <a:off x="0" y="0"/>
-                      <a:ext cx="5080000" cy="3390900"/>
+                      <a:ext cx="3352800" cy="5410200"/>
                     </a:xfrm>
                     <a:prstGeom prst="rect">
                       <a:avLst/>
@@ -730,246 +721,22 @@
     </w:p>
     <w:p>
       <w:pPr>
-        <w:rPr>
-          <w:rFonts w:ascii="Arial" w:eastAsiaTheme="majorEastAsia" w:hAnsi="Arial" w:cs="Arial"/>
-          <w:b/>
-          <w:bCs/>
-          <w:sz w:val="28"/>
-          <w:szCs w:val="28"/>
-        </w:rPr>
-      </w:pPr>
-      <w:r>
-        <w:rPr>
-          <w:rFonts w:ascii="Arial" w:hAnsi="Arial" w:cs="Arial"/>
-        </w:rPr>
-        <w:br w:type="page"/>
-      </w:r>
-    </w:p>
-    <w:p>
-      <w:pPr>
-        <w:pStyle w:val="Heading1"/>
-        <w:spacing w:line="360" w:lineRule="auto"/>
-        <w:rPr>
-          <w:rFonts w:ascii="Arial" w:hAnsi="Arial" w:cs="Arial"/>
-          <w:color w:val="auto"/>
-        </w:rPr>
-      </w:pPr>
-      <w:proofErr w:type="spellStart"/>
-      <w:r>
-        <w:rPr>
-          <w:rFonts w:ascii="Arial" w:hAnsi="Arial" w:cs="Arial"/>
-          <w:color w:val="auto"/>
+        <w:spacing w:line="360" w:lineRule="auto"/>
+        <w:rPr>
+          <w:rFonts w:ascii="Arial" w:hAnsi="Arial" w:cs="Arial"/>
+        </w:rPr>
+      </w:pPr>
+      <w:r>
+        <w:rPr>
+          <w:rFonts w:ascii="Arial" w:hAnsi="Arial" w:cs="Arial"/>
+          <w:noProof/>
         </w:rPr>
         <w:lastRenderedPageBreak/>
-        <w:t>EO.Web</w:t>
-      </w:r>
-      <w:proofErr w:type="spellEnd"/>
-      <w:r>
-        <w:rPr>
-          <w:rFonts w:ascii="Arial" w:hAnsi="Arial" w:cs="Arial"/>
-          <w:color w:val="auto"/>
-        </w:rPr>
-        <w:t xml:space="preserve"> 2011 for ASP.NET</w:t>
-      </w:r>
-    </w:p>
-    <w:p>
-      <w:pPr>
-        <w:pStyle w:val="ListParagraph"/>
-        <w:numPr>
-          <w:ilvl w:val="0"/>
-          <w:numId w:val="3"/>
-        </w:numPr>
-        <w:spacing w:line="360" w:lineRule="auto"/>
-        <w:rPr>
-          <w:rFonts w:ascii="Arial" w:hAnsi="Arial" w:cs="Arial"/>
-        </w:rPr>
-      </w:pPr>
-      <w:r>
-        <w:rPr>
-          <w:rFonts w:ascii="Arial" w:hAnsi="Arial" w:cs="Arial"/>
-        </w:rPr>
-        <w:t>Download installer</w:t>
-      </w:r>
-      <w:r>
-        <w:rPr>
-          <w:rFonts w:ascii="Arial" w:hAnsi="Arial" w:cs="Arial"/>
-        </w:rPr>
-        <w:t xml:space="preserve"> </w:t>
-      </w:r>
-      <w:r>
-        <w:rPr>
-          <w:rFonts w:ascii="Arial" w:hAnsi="Arial" w:cs="Arial"/>
-        </w:rPr>
-        <w:t xml:space="preserve">at </w:t>
-      </w:r>
-      <w:hyperlink r:id="rId14" w:history="1">
-        <w:r>
-          <w:rPr>
-            <w:rStyle w:val="Hyperlink"/>
-            <w:rFonts w:ascii="Arial" w:hAnsi="Arial" w:cs="Arial"/>
-          </w:rPr>
-          <w:t>http://www.essentialobjects.com/Download.aspx?p=EO.Web</w:t>
-        </w:r>
-      </w:hyperlink>
-    </w:p>
-    <w:p>
-      <w:pPr>
-        <w:pStyle w:val="ListParagraph"/>
-        <w:numPr>
-          <w:ilvl w:val="0"/>
-          <w:numId w:val="3"/>
-        </w:numPr>
-        <w:spacing w:line="360" w:lineRule="auto"/>
-        <w:rPr>
-          <w:rFonts w:ascii="Arial" w:hAnsi="Arial" w:cs="Arial"/>
-        </w:rPr>
-      </w:pPr>
-      <w:r>
-        <w:rPr>
-          <w:rFonts w:ascii="Arial" w:hAnsi="Arial" w:cs="Arial"/>
-        </w:rPr>
-        <w:t>Run the installer</w:t>
-      </w:r>
-      <w:r>
-        <w:rPr>
-          <w:rFonts w:ascii="Arial" w:hAnsi="Arial" w:cs="Arial"/>
-        </w:rPr>
-        <w:t xml:space="preserve"> and it will take care of the rest</w:t>
-      </w:r>
-    </w:p>
-    <w:p>
-      <w:pPr>
-        <w:rPr>
-          <w:rFonts w:ascii="Arial" w:eastAsiaTheme="majorEastAsia" w:hAnsi="Arial" w:cs="Arial"/>
-          <w:b/>
-          <w:bCs/>
-          <w:sz w:val="28"/>
-          <w:szCs w:val="28"/>
-        </w:rPr>
-      </w:pPr>
-      <w:r>
-        <w:rPr>
-          <w:rFonts w:ascii="Arial" w:hAnsi="Arial" w:cs="Arial"/>
-        </w:rPr>
-        <w:br w:type="page"/>
-      </w:r>
-    </w:p>
-    <w:p>
-      <w:pPr>
-        <w:pStyle w:val="Heading1"/>
-        <w:spacing w:line="360" w:lineRule="auto"/>
-        <w:rPr>
-          <w:rFonts w:ascii="Arial" w:hAnsi="Arial" w:cs="Arial"/>
-          <w:color w:val="auto"/>
-        </w:rPr>
-      </w:pPr>
-      <w:r>
-        <w:rPr>
-          <w:rFonts w:ascii="Arial" w:hAnsi="Arial" w:cs="Arial"/>
-          <w:color w:val="auto"/>
-        </w:rPr>
-        <w:lastRenderedPageBreak/>
-        <w:t xml:space="preserve">Evil </w:t>
-      </w:r>
-      <w:proofErr w:type="spellStart"/>
-      <w:r>
-        <w:rPr>
-          <w:rFonts w:ascii="Arial" w:hAnsi="Arial" w:cs="Arial"/>
-          <w:color w:val="auto"/>
-        </w:rPr>
-        <w:t>Dicom</w:t>
-      </w:r>
-      <w:proofErr w:type="spellEnd"/>
-    </w:p>
-    <w:p>
-      <w:pPr>
-        <w:pStyle w:val="ListParagraph"/>
-        <w:numPr>
-          <w:ilvl w:val="0"/>
-          <w:numId w:val="2"/>
-        </w:numPr>
-        <w:spacing w:line="360" w:lineRule="auto"/>
-        <w:rPr>
-          <w:rFonts w:ascii="Arial" w:hAnsi="Arial" w:cs="Arial"/>
-        </w:rPr>
-      </w:pPr>
-      <w:r>
-        <w:rPr>
-          <w:rFonts w:ascii="Arial" w:hAnsi="Arial" w:cs="Arial"/>
-        </w:rPr>
-        <w:t xml:space="preserve">Download </w:t>
-      </w:r>
-      <w:r>
-        <w:rPr>
-          <w:rFonts w:ascii="Arial" w:hAnsi="Arial" w:cs="Arial"/>
-        </w:rPr>
-        <w:t>‘</w:t>
-      </w:r>
-      <w:r>
-        <w:rPr>
-          <w:rFonts w:ascii="Arial" w:hAnsi="Arial" w:cs="Arial"/>
-        </w:rPr>
-        <w:t>EvilDicom.dll</w:t>
-      </w:r>
-      <w:r>
-        <w:rPr>
-          <w:rFonts w:ascii="Arial" w:hAnsi="Arial" w:cs="Arial"/>
-        </w:rPr>
-        <w:t xml:space="preserve">’ </w:t>
-      </w:r>
-      <w:r>
-        <w:rPr>
-          <w:rFonts w:ascii="Arial" w:hAnsi="Arial" w:cs="Arial"/>
-        </w:rPr>
-        <w:t xml:space="preserve">at </w:t>
-      </w:r>
-      <w:hyperlink r:id="rId15" w:history="1">
-        <w:r>
-          <w:rPr>
-            <w:rStyle w:val="Hyperlink"/>
-            <w:rFonts w:ascii="Arial" w:hAnsi="Arial" w:cs="Arial"/>
-          </w:rPr>
-          <w:t>http://sourceforge.net/projects/evildicom/files/0.05.7/</w:t>
-        </w:r>
-      </w:hyperlink>
-    </w:p>
-    <w:p>
-      <w:pPr>
-        <w:pStyle w:val="ListParagraph"/>
-        <w:numPr>
-          <w:ilvl w:val="0"/>
-          <w:numId w:val="2"/>
-        </w:numPr>
-        <w:spacing w:line="360" w:lineRule="auto"/>
-        <w:rPr>
-          <w:rFonts w:ascii="Arial" w:hAnsi="Arial" w:cs="Arial"/>
-        </w:rPr>
-      </w:pPr>
-      <w:r>
-        <w:rPr>
-          <w:rFonts w:ascii="Arial" w:hAnsi="Arial" w:cs="Arial"/>
-        </w:rPr>
-        <w:t>Inside Visual Studio, reference the DLL (screenshots below)</w:t>
-      </w:r>
-    </w:p>
-    <w:p>
-      <w:pPr>
-        <w:spacing w:line="360" w:lineRule="auto"/>
-        <w:jc w:val="center"/>
-        <w:rPr>
-          <w:rFonts w:ascii="Arial" w:hAnsi="Arial" w:cs="Arial"/>
-        </w:rPr>
-      </w:pPr>
-      <w:r>
-        <w:rPr>
-          <w:rFonts w:ascii="Arial" w:hAnsi="Arial" w:cs="Arial"/>
-          <w:noProof/>
-        </w:rPr>
         <w:drawing>
-          <wp:inline distT="0" distB="0" distL="0" distR="0" wp14:anchorId="0D3D1C2F" wp14:editId="7C6EF077">
-            <wp:extent cx="4254500" cy="5080000"/>
-            <wp:effectExtent l="0" t="0" r="0" b="6350"/>
-            <wp:docPr id="3" name="Picture 3"/>
+          <wp:inline distT="0" distB="0" distL="0" distR="0">
+            <wp:extent cx="8863330" cy="4723765"/>
+            <wp:effectExtent l="0" t="0" r="0" b="635"/>
+            <wp:docPr id="15" name="Picture 15"/>
             <wp:cNvGraphicFramePr>
               <a:graphicFrameLocks xmlns:a="http://schemas.openxmlformats.org/drawingml/2006/main" noChangeAspect="1"/>
             </wp:cNvGraphicFramePr>
@@ -977,7 +744,293 @@
               <a:graphicData uri="http://schemas.openxmlformats.org/drawingml/2006/picture">
                 <pic:pic xmlns:pic="http://schemas.openxmlformats.org/drawingml/2006/picture">
                   <pic:nvPicPr>
-                    <pic:cNvPr id="0" name="Add Reference.jpg"/>
+                    <pic:cNvPr id="0" name="1.jpg"/>
+                    <pic:cNvPicPr/>
+                  </pic:nvPicPr>
+                  <pic:blipFill>
+                    <a:blip r:embed="rId14">
+                      <a:extLst>
+                        <a:ext uri="{28A0092B-C50C-407E-A947-70E740481C1C}">
+                          <a14:useLocalDpi xmlns:a14="http://schemas.microsoft.com/office/drawing/2010/main" val="0"/>
+                        </a:ext>
+                      </a:extLst>
+                    </a:blip>
+                    <a:stretch>
+                      <a:fillRect/>
+                    </a:stretch>
+                  </pic:blipFill>
+                  <pic:spPr>
+                    <a:xfrm>
+                      <a:off x="0" y="0"/>
+                      <a:ext cx="8863330" cy="4723765"/>
+                    </a:xfrm>
+                    <a:prstGeom prst="rect">
+                      <a:avLst/>
+                    </a:prstGeom>
+                  </pic:spPr>
+                </pic:pic>
+              </a:graphicData>
+            </a:graphic>
+          </wp:inline>
+        </w:drawing>
+      </w:r>
+    </w:p>
+    <w:p>
+      <w:pPr>
+        <w:jc w:val="center"/>
+        <w:rPr>
+          <w:rFonts w:ascii="Arial" w:hAnsi="Arial" w:cs="Arial"/>
+        </w:rPr>
+      </w:pPr>
+      <w:r>
+        <w:rPr>
+          <w:rFonts w:ascii="Arial" w:hAnsi="Arial" w:cs="Arial"/>
+          <w:noProof/>
+        </w:rPr>
+        <w:lastRenderedPageBreak/>
+        <w:drawing>
+          <wp:inline distT="0" distB="0" distL="0" distR="0" wp14:anchorId="6884F649" wp14:editId="4FE94BCD">
+            <wp:extent cx="3352800" cy="5410200"/>
+            <wp:effectExtent l="0" t="0" r="0" b="0"/>
+            <wp:docPr id="16" name="Picture 16"/>
+            <wp:cNvGraphicFramePr>
+              <a:graphicFrameLocks xmlns:a="http://schemas.openxmlformats.org/drawingml/2006/main" noChangeAspect="1"/>
+            </wp:cNvGraphicFramePr>
+            <a:graphic xmlns:a="http://schemas.openxmlformats.org/drawingml/2006/main">
+              <a:graphicData uri="http://schemas.openxmlformats.org/drawingml/2006/picture">
+                <pic:pic xmlns:pic="http://schemas.openxmlformats.org/drawingml/2006/picture">
+                  <pic:nvPicPr>
+                    <pic:cNvPr id="0" name="1.jpg"/>
+                    <pic:cNvPicPr/>
+                  </pic:nvPicPr>
+                  <pic:blipFill>
+                    <a:blip r:embed="rId13">
+                      <a:extLst>
+                        <a:ext uri="{28A0092B-C50C-407E-A947-70E740481C1C}">
+                          <a14:useLocalDpi xmlns:a14="http://schemas.microsoft.com/office/drawing/2010/main" val="0"/>
+                        </a:ext>
+                      </a:extLst>
+                    </a:blip>
+                    <a:stretch>
+                      <a:fillRect/>
+                    </a:stretch>
+                  </pic:blipFill>
+                  <pic:spPr>
+                    <a:xfrm>
+                      <a:off x="0" y="0"/>
+                      <a:ext cx="3352800" cy="5410200"/>
+                    </a:xfrm>
+                    <a:prstGeom prst="rect">
+                      <a:avLst/>
+                    </a:prstGeom>
+                  </pic:spPr>
+                </pic:pic>
+              </a:graphicData>
+            </a:graphic>
+          </wp:inline>
+        </w:drawing>
+      </w:r>
+    </w:p>
+    <w:p>
+      <w:pPr>
+        <w:rPr>
+          <w:rFonts w:ascii="Arial" w:hAnsi="Arial" w:cs="Arial"/>
+        </w:rPr>
+      </w:pPr>
+    </w:p>
+    <w:p>
+      <w:pPr>
+        <w:pStyle w:val="ListParagraph"/>
+        <w:numPr>
+          <w:ilvl w:val="0"/>
+          <w:numId w:val="8"/>
+        </w:numPr>
+        <w:rPr>
+          <w:rFonts w:ascii="Arial" w:hAnsi="Arial" w:cs="Arial"/>
+        </w:rPr>
+      </w:pPr>
+      <w:r>
+        <w:rPr>
+          <w:rFonts w:ascii="Arial" w:hAnsi="Arial" w:cs="Arial"/>
+        </w:rPr>
+        <w:lastRenderedPageBreak/>
+        <w:t xml:space="preserve">Please make sure to select the </w:t>
+      </w:r>
+      <w:proofErr w:type="spellStart"/>
+      <w:r>
+        <w:rPr>
+          <w:rFonts w:ascii="Arial" w:hAnsi="Arial" w:cs="Arial"/>
+        </w:rPr>
+        <w:t>Filestream</w:t>
+      </w:r>
+      <w:proofErr w:type="spellEnd"/>
+      <w:r>
+        <w:rPr>
+          <w:rFonts w:ascii="Arial" w:hAnsi="Arial" w:cs="Arial"/>
+        </w:rPr>
+        <w:t xml:space="preserve"> path as the </w:t>
+      </w:r>
+      <w:proofErr w:type="spellStart"/>
+      <w:r>
+        <w:rPr>
+          <w:rFonts w:ascii="Arial" w:hAnsi="Arial" w:cs="Arial"/>
+        </w:rPr>
+        <w:t>App_Data</w:t>
+      </w:r>
+      <w:proofErr w:type="spellEnd"/>
+      <w:r>
+        <w:rPr>
+          <w:rFonts w:ascii="Arial" w:hAnsi="Arial" w:cs="Arial"/>
+        </w:rPr>
+        <w:t xml:space="preserve"> folder of the project</w:t>
+      </w:r>
+    </w:p>
+    <w:p>
+      <w:pPr>
+        <w:jc w:val="center"/>
+        <w:rPr>
+          <w:rFonts w:ascii="Arial" w:hAnsi="Arial" w:cs="Arial"/>
+        </w:rPr>
+      </w:pPr>
+      <w:r>
+        <w:rPr>
+          <w:rFonts w:ascii="Arial" w:hAnsi="Arial" w:cs="Arial"/>
+          <w:noProof/>
+        </w:rPr>
+        <w:drawing>
+          <wp:inline distT="0" distB="0" distL="0" distR="0">
+            <wp:extent cx="8863330" cy="4723765"/>
+            <wp:effectExtent l="0" t="0" r="0" b="635"/>
+            <wp:docPr id="17" name="Picture 17"/>
+            <wp:cNvGraphicFramePr>
+              <a:graphicFrameLocks xmlns:a="http://schemas.openxmlformats.org/drawingml/2006/main" noChangeAspect="1"/>
+            </wp:cNvGraphicFramePr>
+            <a:graphic xmlns:a="http://schemas.openxmlformats.org/drawingml/2006/main">
+              <a:graphicData uri="http://schemas.openxmlformats.org/drawingml/2006/picture">
+                <pic:pic xmlns:pic="http://schemas.openxmlformats.org/drawingml/2006/picture">
+                  <pic:nvPicPr>
+                    <pic:cNvPr id="0" name="1.jpg"/>
+                    <pic:cNvPicPr/>
+                  </pic:nvPicPr>
+                  <pic:blipFill>
+                    <a:blip r:embed="rId15">
+                      <a:extLst>
+                        <a:ext uri="{28A0092B-C50C-407E-A947-70E740481C1C}">
+                          <a14:useLocalDpi xmlns:a14="http://schemas.microsoft.com/office/drawing/2010/main" val="0"/>
+                        </a:ext>
+                      </a:extLst>
+                    </a:blip>
+                    <a:stretch>
+                      <a:fillRect/>
+                    </a:stretch>
+                  </pic:blipFill>
+                  <pic:spPr>
+                    <a:xfrm>
+                      <a:off x="0" y="0"/>
+                      <a:ext cx="8863330" cy="4723765"/>
+                    </a:xfrm>
+                    <a:prstGeom prst="rect">
+                      <a:avLst/>
+                    </a:prstGeom>
+                  </pic:spPr>
+                </pic:pic>
+              </a:graphicData>
+            </a:graphic>
+          </wp:inline>
+        </w:drawing>
+      </w:r>
+    </w:p>
+    <w:p>
+      <w:pPr>
+        <w:rPr>
+          <w:rFonts w:ascii="Arial" w:hAnsi="Arial" w:cs="Arial"/>
+        </w:rPr>
+      </w:pPr>
+      <w:r>
+        <w:rPr>
+          <w:rFonts w:ascii="Arial" w:hAnsi="Arial" w:cs="Arial"/>
+        </w:rPr>
+        <w:br w:type="page"/>
+      </w:r>
+    </w:p>
+    <w:p>
+      <w:pPr>
+        <w:pStyle w:val="ListParagraph"/>
+        <w:numPr>
+          <w:ilvl w:val="0"/>
+          <w:numId w:val="8"/>
+        </w:numPr>
+        <w:rPr>
+          <w:rFonts w:ascii="Arial" w:hAnsi="Arial" w:cs="Arial"/>
+        </w:rPr>
+      </w:pPr>
+      <w:r>
+        <w:rPr>
+          <w:rFonts w:ascii="Arial" w:hAnsi="Arial" w:cs="Arial"/>
+        </w:rPr>
+        <w:lastRenderedPageBreak/>
+        <w:t xml:space="preserve">Now recreate the </w:t>
+      </w:r>
+      <w:proofErr w:type="spellStart"/>
+      <w:r>
+        <w:rPr>
+          <w:rFonts w:ascii="Arial" w:hAnsi="Arial" w:cs="Arial"/>
+        </w:rPr>
+        <w:t>DicomImages</w:t>
+      </w:r>
+      <w:proofErr w:type="spellEnd"/>
+      <w:r>
+        <w:rPr>
+          <w:rFonts w:ascii="Arial" w:hAnsi="Arial" w:cs="Arial"/>
+        </w:rPr>
+        <w:t xml:space="preserve"> table (it has been deleted so as to ensure portability between different systems)</w:t>
+      </w:r>
+      <w:r>
+        <w:rPr>
+          <w:rFonts w:ascii="Arial" w:hAnsi="Arial" w:cs="Arial"/>
+        </w:rPr>
+        <w:t xml:space="preserve">. To do so, open the ‘Create </w:t>
+      </w:r>
+      <w:proofErr w:type="spellStart"/>
+      <w:r>
+        <w:rPr>
+          <w:rFonts w:ascii="Arial" w:hAnsi="Arial" w:cs="Arial"/>
+        </w:rPr>
+        <w:t>DicomImages</w:t>
+      </w:r>
+      <w:proofErr w:type="spellEnd"/>
+      <w:r>
+        <w:rPr>
+          <w:rFonts w:ascii="Arial" w:hAnsi="Arial" w:cs="Arial"/>
+        </w:rPr>
+        <w:t>’ file located in the ‘SQL Scripts’ folder of the project, and execute it.</w:t>
+      </w:r>
+    </w:p>
+    <w:p>
+      <w:pPr>
+        <w:jc w:val="center"/>
+        <w:rPr>
+          <w:rFonts w:ascii="Arial" w:hAnsi="Arial" w:cs="Arial"/>
+        </w:rPr>
+      </w:pPr>
+      <w:r>
+        <w:rPr>
+          <w:rFonts w:ascii="Arial" w:hAnsi="Arial" w:cs="Arial"/>
+          <w:noProof/>
+        </w:rPr>
+        <w:drawing>
+          <wp:inline distT="0" distB="0" distL="0" distR="0">
+            <wp:extent cx="5702300" cy="4546600"/>
+            <wp:effectExtent l="0" t="0" r="0" b="6350"/>
+            <wp:docPr id="18" name="Picture 18"/>
+            <wp:cNvGraphicFramePr>
+              <a:graphicFrameLocks xmlns:a="http://schemas.openxmlformats.org/drawingml/2006/main" noChangeAspect="1"/>
+            </wp:cNvGraphicFramePr>
+            <a:graphic xmlns:a="http://schemas.openxmlformats.org/drawingml/2006/main">
+              <a:graphicData uri="http://schemas.openxmlformats.org/drawingml/2006/picture">
+                <pic:pic xmlns:pic="http://schemas.openxmlformats.org/drawingml/2006/picture">
+                  <pic:nvPicPr>
+                    <pic:cNvPr id="0" name="1.jpg"/>
                     <pic:cNvPicPr/>
                   </pic:nvPicPr>
                   <pic:blipFill>
@@ -995,7 +1048,7 @@
                   <pic:spPr>
                     <a:xfrm>
                       <a:off x="0" y="0"/>
-                      <a:ext cx="4254500" cy="5080000"/>
+                      <a:ext cx="5702300" cy="4546600"/>
                     </a:xfrm>
                     <a:prstGeom prst="rect">
                       <a:avLst/>
@@ -1010,7 +1063,6 @@
     </w:p>
     <w:p>
       <w:pPr>
-        <w:spacing w:line="360" w:lineRule="auto"/>
         <w:jc w:val="center"/>
         <w:rPr>
           <w:rFonts w:ascii="Arial" w:hAnsi="Arial" w:cs="Arial"/>
@@ -1023,10 +1075,10 @@
         </w:rPr>
         <w:lastRenderedPageBreak/>
         <w:drawing>
-          <wp:inline distT="0" distB="0" distL="0" distR="0" wp14:anchorId="470C0AAD" wp14:editId="34027C05">
-            <wp:extent cx="5080000" cy="3454400"/>
-            <wp:effectExtent l="0" t="0" r="6350" b="0"/>
-            <wp:docPr id="4" name="Picture 4"/>
+          <wp:inline distT="0" distB="0" distL="0" distR="0">
+            <wp:extent cx="8863330" cy="5711099"/>
+            <wp:effectExtent l="0" t="0" r="0" b="4445"/>
+            <wp:docPr id="19" name="Picture 19"/>
             <wp:cNvGraphicFramePr>
               <a:graphicFrameLocks xmlns:a="http://schemas.openxmlformats.org/drawingml/2006/main" noChangeAspect="1"/>
             </wp:cNvGraphicFramePr>
@@ -1034,7 +1086,7 @@
               <a:graphicData uri="http://schemas.openxmlformats.org/drawingml/2006/picture">
                 <pic:pic xmlns:pic="http://schemas.openxmlformats.org/drawingml/2006/picture">
                   <pic:nvPicPr>
-                    <pic:cNvPr id="0" name="EvilDicom.jpg"/>
+                    <pic:cNvPr id="0" name="1.jpg"/>
                     <pic:cNvPicPr/>
                   </pic:nvPicPr>
                   <pic:blipFill>
@@ -1052,7 +1104,7 @@
                   <pic:spPr>
                     <a:xfrm>
                       <a:off x="0" y="0"/>
-                      <a:ext cx="5080000" cy="3454400"/>
+                      <a:ext cx="8863330" cy="5711099"/>
                     </a:xfrm>
                     <a:prstGeom prst="rect">
                       <a:avLst/>
@@ -1068,87 +1120,20 @@
     <w:p>
       <w:pPr>
         <w:rPr>
-          <w:rFonts w:ascii="Arial" w:eastAsiaTheme="majorEastAsia" w:hAnsi="Arial" w:cs="Arial"/>
-          <w:b/>
-          <w:bCs/>
-          <w:sz w:val="28"/>
-          <w:szCs w:val="28"/>
-        </w:rPr>
-      </w:pPr>
-      <w:r>
-        <w:rPr>
-          <w:rFonts w:ascii="Arial" w:hAnsi="Arial" w:cs="Arial"/>
-        </w:rPr>
-        <w:br w:type="page"/>
-      </w:r>
-    </w:p>
-    <w:p>
-      <w:pPr>
-        <w:pStyle w:val="Heading1"/>
-        <w:spacing w:line="360" w:lineRule="auto"/>
-        <w:rPr>
-          <w:rFonts w:ascii="Arial" w:hAnsi="Arial" w:cs="Arial"/>
-          <w:color w:val="auto"/>
-        </w:rPr>
-      </w:pPr>
-      <w:r>
-        <w:rPr>
-          <w:rFonts w:ascii="Arial" w:hAnsi="Arial" w:cs="Arial"/>
-          <w:color w:val="auto"/>
+          <w:rFonts w:ascii="Arial" w:hAnsi="Arial" w:cs="Arial"/>
+        </w:rPr>
+      </w:pPr>
+      <w:r>
+        <w:rPr>
+          <w:rFonts w:ascii="Arial" w:hAnsi="Arial" w:cs="Arial"/>
+          <w:noProof/>
         </w:rPr>
         <w:lastRenderedPageBreak/>
-        <w:t>Image Resizer</w:t>
-      </w:r>
-    </w:p>
-    <w:p>
-      <w:pPr>
-        <w:pStyle w:val="ListParagraph"/>
-        <w:numPr>
-          <w:ilvl w:val="0"/>
-          <w:numId w:val="6"/>
-        </w:numPr>
-        <w:rPr>
-          <w:rFonts w:ascii="Arial" w:hAnsi="Arial" w:cs="Arial"/>
-        </w:rPr>
-      </w:pPr>
-      <w:r>
-        <w:rPr>
-          <w:rFonts w:ascii="Arial" w:hAnsi="Arial" w:cs="Arial"/>
-        </w:rPr>
-        <w:t xml:space="preserve">Download package via </w:t>
-      </w:r>
-      <w:proofErr w:type="spellStart"/>
-      <w:r>
-        <w:rPr>
-          <w:rFonts w:ascii="Arial" w:hAnsi="Arial" w:cs="Arial"/>
-        </w:rPr>
-        <w:t>NuGet</w:t>
-      </w:r>
-      <w:proofErr w:type="spellEnd"/>
-      <w:r>
-        <w:rPr>
-          <w:rFonts w:ascii="Arial" w:hAnsi="Arial" w:cs="Arial"/>
-        </w:rPr>
-        <w:t xml:space="preserve"> (screenshots below)</w:t>
-      </w:r>
-    </w:p>
-    <w:p>
-      <w:pPr>
-        <w:jc w:val="center"/>
-        <w:rPr>
-          <w:rFonts w:ascii="Arial" w:hAnsi="Arial" w:cs="Arial"/>
-        </w:rPr>
-      </w:pPr>
-      <w:r>
-        <w:rPr>
-          <w:rFonts w:ascii="Arial" w:hAnsi="Arial" w:cs="Arial"/>
-          <w:noProof/>
-        </w:rPr>
         <w:drawing>
-          <wp:inline distT="0" distB="0" distL="0" distR="0" wp14:anchorId="4FFD4DEA" wp14:editId="43A2F083">
-            <wp:extent cx="3632200" cy="5080000"/>
-            <wp:effectExtent l="0" t="0" r="6350" b="6350"/>
-            <wp:docPr id="7" name="Picture 7"/>
+          <wp:inline distT="0" distB="0" distL="0" distR="0">
+            <wp:extent cx="8863330" cy="2451735"/>
+            <wp:effectExtent l="0" t="0" r="0" b="5715"/>
+            <wp:docPr id="20" name="Picture 20"/>
             <wp:cNvGraphicFramePr>
               <a:graphicFrameLocks xmlns:a="http://schemas.openxmlformats.org/drawingml/2006/main" noChangeAspect="1"/>
             </wp:cNvGraphicFramePr>
@@ -1156,63 +1141,7 @@
               <a:graphicData uri="http://schemas.openxmlformats.org/drawingml/2006/picture">
                 <pic:pic xmlns:pic="http://schemas.openxmlformats.org/drawingml/2006/picture">
                   <pic:nvPicPr>
-                    <pic:cNvPr id="0" name="NuGet.jpg"/>
-                    <pic:cNvPicPr/>
-                  </pic:nvPicPr>
-                  <pic:blipFill>
-                    <a:blip r:embed="rId12">
-                      <a:extLst>
-                        <a:ext uri="{28A0092B-C50C-407E-A947-70E740481C1C}">
-                          <a14:useLocalDpi xmlns:a14="http://schemas.microsoft.com/office/drawing/2010/main" val="0"/>
-                        </a:ext>
-                      </a:extLst>
-                    </a:blip>
-                    <a:stretch>
-                      <a:fillRect/>
-                    </a:stretch>
-                  </pic:blipFill>
-                  <pic:spPr>
-                    <a:xfrm>
-                      <a:off x="0" y="0"/>
-                      <a:ext cx="3632200" cy="5080000"/>
-                    </a:xfrm>
-                    <a:prstGeom prst="rect">
-                      <a:avLst/>
-                    </a:prstGeom>
-                  </pic:spPr>
-                </pic:pic>
-              </a:graphicData>
-            </a:graphic>
-          </wp:inline>
-        </w:drawing>
-      </w:r>
-    </w:p>
-    <w:p>
-      <w:pPr>
-        <w:jc w:val="center"/>
-        <w:rPr>
-          <w:rFonts w:ascii="Arial" w:hAnsi="Arial" w:cs="Arial"/>
-        </w:rPr>
-      </w:pPr>
-      <w:r>
-        <w:rPr>
-          <w:rFonts w:ascii="Arial" w:hAnsi="Arial" w:cs="Arial"/>
-          <w:noProof/>
-        </w:rPr>
-        <w:lastRenderedPageBreak/>
-        <w:drawing>
-          <wp:inline distT="0" distB="0" distL="0" distR="0">
-            <wp:extent cx="5080000" cy="3390900"/>
-            <wp:effectExtent l="0" t="0" r="6350" b="0"/>
-            <wp:docPr id="8" name="Picture 8"/>
-            <wp:cNvGraphicFramePr>
-              <a:graphicFrameLocks xmlns:a="http://schemas.openxmlformats.org/drawingml/2006/main" noChangeAspect="1"/>
-            </wp:cNvGraphicFramePr>
-            <a:graphic xmlns:a="http://schemas.openxmlformats.org/drawingml/2006/main">
-              <a:graphicData uri="http://schemas.openxmlformats.org/drawingml/2006/picture">
-                <pic:pic xmlns:pic="http://schemas.openxmlformats.org/drawingml/2006/picture">
-                  <pic:nvPicPr>
-                    <pic:cNvPr id="0" name="ImageResizer.jpg"/>
+                    <pic:cNvPr id="0" name="1.jpg"/>
                     <pic:cNvPicPr/>
                   </pic:nvPicPr>
                   <pic:blipFill>
@@ -1230,7 +1159,7 @@
                   <pic:spPr>
                     <a:xfrm>
                       <a:off x="0" y="0"/>
-                      <a:ext cx="5080000" cy="3390900"/>
+                      <a:ext cx="8863330" cy="2451735"/>
                     </a:xfrm>
                     <a:prstGeom prst="rect">
                       <a:avLst/>
@@ -1246,11 +1175,7 @@
     <w:p>
       <w:pPr>
         <w:rPr>
-          <w:rFonts w:ascii="Arial" w:eastAsiaTheme="majorEastAsia" w:hAnsi="Arial" w:cs="Arial"/>
-          <w:b/>
-          <w:bCs/>
-          <w:sz w:val="28"/>
-          <w:szCs w:val="28"/>
+          <w:rFonts w:ascii="Arial" w:hAnsi="Arial" w:cs="Arial"/>
         </w:rPr>
       </w:pPr>
       <w:r>
@@ -1269,25 +1194,21 @@
           <w:color w:val="auto"/>
         </w:rPr>
       </w:pPr>
-      <w:proofErr w:type="spellStart"/>
-      <w:proofErr w:type="gramStart"/>
       <w:r>
         <w:rPr>
           <w:rFonts w:ascii="Arial" w:hAnsi="Arial" w:cs="Arial"/>
           <w:color w:val="auto"/>
         </w:rPr>
         <w:lastRenderedPageBreak/>
-        <w:t>skmValidators</w:t>
-      </w:r>
-      <w:proofErr w:type="spellEnd"/>
-      <w:proofErr w:type="gramEnd"/>
+        <w:t>Ajax Control Toolkit</w:t>
+      </w:r>
     </w:p>
     <w:p>
       <w:pPr>
         <w:pStyle w:val="ListParagraph"/>
         <w:numPr>
           <w:ilvl w:val="0"/>
-          <w:numId w:val="1"/>
+          <w:numId w:val="4"/>
         </w:numPr>
         <w:spacing w:line="360" w:lineRule="auto"/>
         <w:rPr>
@@ -1298,143 +1219,21 @@
         <w:rPr>
           <w:rFonts w:ascii="Arial" w:hAnsi="Arial" w:cs="Arial"/>
         </w:rPr>
-        <w:t>Download at</w:t>
-      </w:r>
-      <w:r>
-        <w:rPr>
-          <w:rFonts w:ascii="Arial" w:hAnsi="Arial" w:cs="Arial"/>
-        </w:rPr>
-        <w:t xml:space="preserve"> </w:t>
-      </w:r>
-      <w:hyperlink r:id="rId19" w:history="1">
-        <w:r>
-          <w:rPr>
-            <w:rStyle w:val="Hyperlink"/>
-            <w:rFonts w:ascii="Arial" w:hAnsi="Arial" w:cs="Arial"/>
-          </w:rPr>
-          <w:t>http://aspnet.4guysfromrolla.com/code/skmValidators.zip</w:t>
-        </w:r>
-      </w:hyperlink>
-      <w:r>
-        <w:rPr>
-          <w:rFonts w:ascii="Arial" w:hAnsi="Arial" w:cs="Arial"/>
-        </w:rPr>
-        <w:t>,</w:t>
-      </w:r>
-      <w:r>
-        <w:rPr>
-          <w:rFonts w:ascii="Arial" w:hAnsi="Arial" w:cs="Arial"/>
-        </w:rPr>
-        <w:t xml:space="preserve"> </w:t>
-      </w:r>
-      <w:r>
-        <w:rPr>
-          <w:rFonts w:ascii="Arial" w:hAnsi="Arial" w:cs="Arial"/>
-        </w:rPr>
-        <w:t xml:space="preserve">or </w:t>
-      </w:r>
-      <w:hyperlink r:id="rId20" w:history="1">
-        <w:r>
-          <w:rPr>
-            <w:rStyle w:val="Hyperlink"/>
-            <w:rFonts w:ascii="Arial" w:hAnsi="Arial" w:cs="Arial"/>
-          </w:rPr>
-          <w:t>http://scottonwriting.net/sowblog/codeprojects.htm</w:t>
-        </w:r>
-      </w:hyperlink>
-      <w:r>
-        <w:rPr>
-          <w:rFonts w:ascii="Arial" w:hAnsi="Arial" w:cs="Arial"/>
-        </w:rPr>
-        <w:t xml:space="preserve"> under the </w:t>
-      </w:r>
-      <w:r>
-        <w:rPr>
-          <w:rFonts w:ascii="Arial" w:hAnsi="Arial" w:cs="Arial"/>
-        </w:rPr>
-        <w:t>‘</w:t>
+        <w:t xml:space="preserve">Download package via </w:t>
       </w:r>
       <w:proofErr w:type="spellStart"/>
       <w:r>
         <w:rPr>
           <w:rFonts w:ascii="Arial" w:hAnsi="Arial" w:cs="Arial"/>
         </w:rPr>
-        <w:t>skmValidators</w:t>
+        <w:t>NuGet</w:t>
       </w:r>
       <w:proofErr w:type="spellEnd"/>
       <w:r>
         <w:rPr>
           <w:rFonts w:ascii="Arial" w:hAnsi="Arial" w:cs="Arial"/>
         </w:rPr>
-        <w:t>’</w:t>
-      </w:r>
-      <w:r>
-        <w:rPr>
-          <w:rFonts w:ascii="Arial" w:hAnsi="Arial" w:cs="Arial"/>
-        </w:rPr>
-        <w:t xml:space="preserve"> heading</w:t>
-      </w:r>
-    </w:p>
-    <w:p>
-      <w:pPr>
-        <w:pStyle w:val="ListParagraph"/>
-        <w:numPr>
-          <w:ilvl w:val="0"/>
-          <w:numId w:val="1"/>
-        </w:numPr>
-        <w:spacing w:line="360" w:lineRule="auto"/>
-        <w:rPr>
-          <w:rFonts w:ascii="Arial" w:hAnsi="Arial" w:cs="Arial"/>
-        </w:rPr>
-      </w:pPr>
-      <w:r>
-        <w:rPr>
-          <w:rFonts w:ascii="Arial" w:hAnsi="Arial" w:cs="Arial"/>
-        </w:rPr>
-        <w:t>Unzip the package and paste the file ‘</w:t>
-      </w:r>
-      <w:r>
-        <w:rPr>
-          <w:rFonts w:ascii="Arial" w:hAnsi="Arial" w:cs="Arial"/>
-        </w:rPr>
-        <w:t>skmValidators.dll</w:t>
-      </w:r>
-      <w:r>
-        <w:rPr>
-          <w:rFonts w:ascii="Arial" w:hAnsi="Arial" w:cs="Arial"/>
-        </w:rPr>
-        <w:t>’ into the project directory</w:t>
-      </w:r>
-    </w:p>
-    <w:p>
-      <w:pPr>
-        <w:pStyle w:val="ListParagraph"/>
-        <w:numPr>
-          <w:ilvl w:val="0"/>
-          <w:numId w:val="1"/>
-        </w:numPr>
-        <w:spacing w:line="360" w:lineRule="auto"/>
-        <w:rPr>
-          <w:rFonts w:ascii="Arial" w:hAnsi="Arial" w:cs="Arial"/>
-        </w:rPr>
-      </w:pPr>
-      <w:r>
-        <w:rPr>
-          <w:rFonts w:ascii="Arial" w:hAnsi="Arial" w:cs="Arial"/>
-        </w:rPr>
-        <w:t>Inside Visual Studio, reference the DLL (screenshot</w:t>
-      </w:r>
-      <w:r>
-        <w:rPr>
-          <w:rFonts w:ascii="Arial" w:hAnsi="Arial" w:cs="Arial"/>
-        </w:rPr>
-        <w:t>s</w:t>
-      </w:r>
-      <w:r>
-        <w:rPr>
-          <w:rFonts w:ascii="Arial" w:hAnsi="Arial" w:cs="Arial"/>
-        </w:rPr>
-        <w:t xml:space="preserve"> below)</w:t>
+        <w:t xml:space="preserve"> (screenshots below)</w:t>
       </w:r>
     </w:p>
     <w:p>
@@ -1445,16 +1244,26 @@
           <w:rFonts w:ascii="Arial" w:hAnsi="Arial" w:cs="Arial"/>
         </w:rPr>
       </w:pPr>
+    </w:p>
+    <w:p>
+      <w:pPr>
+        <w:spacing w:line="360" w:lineRule="auto"/>
+        <w:jc w:val="center"/>
+        <w:rPr>
+          <w:rFonts w:ascii="Arial" w:hAnsi="Arial" w:cs="Arial"/>
+        </w:rPr>
+      </w:pPr>
       <w:r>
         <w:rPr>
           <w:rFonts w:ascii="Arial" w:hAnsi="Arial" w:cs="Arial"/>
           <w:noProof/>
         </w:rPr>
+        <w:lastRenderedPageBreak/>
         <w:drawing>
-          <wp:inline distT="0" distB="0" distL="0" distR="0" wp14:anchorId="5E5C983E" wp14:editId="214966DB">
-            <wp:extent cx="4254500" cy="5080000"/>
-            <wp:effectExtent l="0" t="0" r="0" b="6350"/>
-            <wp:docPr id="1" name="Picture 1"/>
+          <wp:inline distT="0" distB="0" distL="0" distR="0">
+            <wp:extent cx="2752725" cy="5731510"/>
+            <wp:effectExtent l="0" t="0" r="9525" b="2540"/>
+            <wp:docPr id="26" name="Picture 26"/>
             <wp:cNvGraphicFramePr>
               <a:graphicFrameLocks xmlns:a="http://schemas.openxmlformats.org/drawingml/2006/main" noChangeAspect="1"/>
             </wp:cNvGraphicFramePr>
@@ -1462,11 +1271,11 @@
               <a:graphicData uri="http://schemas.openxmlformats.org/drawingml/2006/picture">
                 <pic:pic xmlns:pic="http://schemas.openxmlformats.org/drawingml/2006/picture">
                   <pic:nvPicPr>
-                    <pic:cNvPr id="0" name="Add Reference.jpg"/>
+                    <pic:cNvPr id="0" name="1.jpg"/>
                     <pic:cNvPicPr/>
                   </pic:nvPicPr>
                   <pic:blipFill>
-                    <a:blip r:embed="rId16">
+                    <a:blip r:embed="rId19">
                       <a:extLst>
                         <a:ext uri="{28A0092B-C50C-407E-A947-70E740481C1C}">
                           <a14:useLocalDpi xmlns:a14="http://schemas.microsoft.com/office/drawing/2010/main" val="0"/>
@@ -1480,7 +1289,7 @@
                   <pic:spPr>
                     <a:xfrm>
                       <a:off x="0" y="0"/>
-                      <a:ext cx="4254500" cy="5080000"/>
+                      <a:ext cx="2752725" cy="5731510"/>
                     </a:xfrm>
                     <a:prstGeom prst="rect">
                       <a:avLst/>
@@ -1508,10 +1317,10 @@
         </w:rPr>
         <w:lastRenderedPageBreak/>
         <w:drawing>
-          <wp:inline distT="0" distB="0" distL="0" distR="0" wp14:anchorId="17FB9B5B" wp14:editId="2A83A396">
-            <wp:extent cx="5080000" cy="3454400"/>
-            <wp:effectExtent l="0" t="0" r="6350" b="0"/>
-            <wp:docPr id="2" name="Picture 2"/>
+          <wp:inline distT="0" distB="0" distL="0" distR="0">
+            <wp:extent cx="8597265" cy="5731510"/>
+            <wp:effectExtent l="0" t="0" r="0" b="2540"/>
+            <wp:docPr id="24" name="Picture 24"/>
             <wp:cNvGraphicFramePr>
               <a:graphicFrameLocks xmlns:a="http://schemas.openxmlformats.org/drawingml/2006/main" noChangeAspect="1"/>
             </wp:cNvGraphicFramePr>
@@ -1519,11 +1328,11 @@
               <a:graphicData uri="http://schemas.openxmlformats.org/drawingml/2006/picture">
                 <pic:pic xmlns:pic="http://schemas.openxmlformats.org/drawingml/2006/picture">
                   <pic:nvPicPr>
-                    <pic:cNvPr id="0" name="skmValidator.jpg"/>
+                    <pic:cNvPr id="0" name="1.jpg"/>
                     <pic:cNvPicPr/>
                   </pic:nvPicPr>
                   <pic:blipFill>
-                    <a:blip r:embed="rId21">
+                    <a:blip r:embed="rId20">
                       <a:extLst>
                         <a:ext uri="{28A0092B-C50C-407E-A947-70E740481C1C}">
                           <a14:useLocalDpi xmlns:a14="http://schemas.microsoft.com/office/drawing/2010/main" val="0"/>
@@ -1537,7 +1346,7 @@
                   <pic:spPr>
                     <a:xfrm>
                       <a:off x="0" y="0"/>
-                      <a:ext cx="5080000" cy="3454400"/>
+                      <a:ext cx="8597265" cy="5731510"/>
                     </a:xfrm>
                     <a:prstGeom prst="rect">
                       <a:avLst/>
@@ -1550,9 +1359,811 @@
         </w:drawing>
       </w:r>
     </w:p>
+    <w:p>
+      <w:pPr>
+        <w:pStyle w:val="Heading1"/>
+        <w:spacing w:line="360" w:lineRule="auto"/>
+        <w:rPr>
+          <w:rFonts w:ascii="Arial" w:hAnsi="Arial" w:cs="Arial"/>
+          <w:color w:val="auto"/>
+        </w:rPr>
+      </w:pPr>
+      <w:proofErr w:type="spellStart"/>
+      <w:r>
+        <w:rPr>
+          <w:rFonts w:ascii="Arial" w:hAnsi="Arial" w:cs="Arial"/>
+          <w:color w:val="auto"/>
+        </w:rPr>
+        <w:lastRenderedPageBreak/>
+        <w:t>EO.Web</w:t>
+      </w:r>
+      <w:proofErr w:type="spellEnd"/>
+      <w:r>
+        <w:rPr>
+          <w:rFonts w:ascii="Arial" w:hAnsi="Arial" w:cs="Arial"/>
+          <w:color w:val="auto"/>
+        </w:rPr>
+        <w:t xml:space="preserve"> 2011 for ASP.NET</w:t>
+      </w:r>
+    </w:p>
+    <w:p>
+      <w:pPr>
+        <w:pStyle w:val="ListParagraph"/>
+        <w:numPr>
+          <w:ilvl w:val="0"/>
+          <w:numId w:val="3"/>
+        </w:numPr>
+        <w:spacing w:line="360" w:lineRule="auto"/>
+        <w:rPr>
+          <w:rFonts w:ascii="Arial" w:hAnsi="Arial" w:cs="Arial"/>
+        </w:rPr>
+      </w:pPr>
+      <w:r>
+        <w:rPr>
+          <w:rFonts w:ascii="Arial" w:hAnsi="Arial" w:cs="Arial"/>
+        </w:rPr>
+        <w:t>Download installer</w:t>
+      </w:r>
+      <w:r>
+        <w:rPr>
+          <w:rFonts w:ascii="Arial" w:hAnsi="Arial" w:cs="Arial"/>
+        </w:rPr>
+        <w:t xml:space="preserve"> </w:t>
+      </w:r>
+      <w:r>
+        <w:rPr>
+          <w:rFonts w:ascii="Arial" w:hAnsi="Arial" w:cs="Arial"/>
+        </w:rPr>
+        <w:t xml:space="preserve">at </w:t>
+      </w:r>
+      <w:hyperlink r:id="rId21" w:history="1">
+        <w:r>
+          <w:rPr>
+            <w:rStyle w:val="Hyperlink"/>
+            <w:rFonts w:ascii="Arial" w:hAnsi="Arial" w:cs="Arial"/>
+          </w:rPr>
+          <w:t>http://www.essentialobjects.com/Download.aspx?p=EO.Web</w:t>
+        </w:r>
+      </w:hyperlink>
+    </w:p>
+    <w:p>
+      <w:pPr>
+        <w:pStyle w:val="ListParagraph"/>
+        <w:numPr>
+          <w:ilvl w:val="0"/>
+          <w:numId w:val="3"/>
+        </w:numPr>
+        <w:spacing w:line="360" w:lineRule="auto"/>
+        <w:rPr>
+          <w:rFonts w:ascii="Arial" w:hAnsi="Arial" w:cs="Arial"/>
+        </w:rPr>
+      </w:pPr>
+      <w:r>
+        <w:rPr>
+          <w:rFonts w:ascii="Arial" w:hAnsi="Arial" w:cs="Arial"/>
+        </w:rPr>
+        <w:t>Run the installer</w:t>
+      </w:r>
+      <w:r>
+        <w:rPr>
+          <w:rFonts w:ascii="Arial" w:hAnsi="Arial" w:cs="Arial"/>
+        </w:rPr>
+        <w:t xml:space="preserve"> and it will take care of the rest</w:t>
+      </w:r>
+    </w:p>
+    <w:p>
+      <w:pPr>
+        <w:rPr>
+          <w:rFonts w:ascii="Arial" w:eastAsiaTheme="majorEastAsia" w:hAnsi="Arial" w:cs="Arial"/>
+          <w:b/>
+          <w:bCs/>
+          <w:sz w:val="28"/>
+          <w:szCs w:val="28"/>
+        </w:rPr>
+      </w:pPr>
+      <w:r>
+        <w:rPr>
+          <w:rFonts w:ascii="Arial" w:hAnsi="Arial" w:cs="Arial"/>
+        </w:rPr>
+        <w:br w:type="page"/>
+      </w:r>
+    </w:p>
+    <w:p>
+      <w:pPr>
+        <w:pStyle w:val="Heading1"/>
+        <w:spacing w:line="360" w:lineRule="auto"/>
+        <w:rPr>
+          <w:rFonts w:ascii="Arial" w:hAnsi="Arial" w:cs="Arial"/>
+          <w:color w:val="auto"/>
+        </w:rPr>
+      </w:pPr>
+      <w:r>
+        <w:rPr>
+          <w:rFonts w:ascii="Arial" w:hAnsi="Arial" w:cs="Arial"/>
+          <w:color w:val="auto"/>
+        </w:rPr>
+        <w:lastRenderedPageBreak/>
+        <w:t xml:space="preserve">Evil </w:t>
+      </w:r>
+      <w:proofErr w:type="spellStart"/>
+      <w:r>
+        <w:rPr>
+          <w:rFonts w:ascii="Arial" w:hAnsi="Arial" w:cs="Arial"/>
+          <w:color w:val="auto"/>
+        </w:rPr>
+        <w:t>Dicom</w:t>
+      </w:r>
+      <w:proofErr w:type="spellEnd"/>
+    </w:p>
+    <w:p>
+      <w:pPr>
+        <w:pStyle w:val="ListParagraph"/>
+        <w:numPr>
+          <w:ilvl w:val="0"/>
+          <w:numId w:val="2"/>
+        </w:numPr>
+        <w:spacing w:line="360" w:lineRule="auto"/>
+        <w:rPr>
+          <w:rFonts w:ascii="Arial" w:hAnsi="Arial" w:cs="Arial"/>
+        </w:rPr>
+      </w:pPr>
+      <w:r>
+        <w:rPr>
+          <w:rFonts w:ascii="Arial" w:hAnsi="Arial" w:cs="Arial"/>
+        </w:rPr>
+        <w:t xml:space="preserve">Download </w:t>
+      </w:r>
+      <w:r>
+        <w:rPr>
+          <w:rFonts w:ascii="Arial" w:hAnsi="Arial" w:cs="Arial"/>
+        </w:rPr>
+        <w:t>‘</w:t>
+      </w:r>
+      <w:r>
+        <w:rPr>
+          <w:rFonts w:ascii="Arial" w:hAnsi="Arial" w:cs="Arial"/>
+        </w:rPr>
+        <w:t>EvilDicom.dll</w:t>
+      </w:r>
+      <w:r>
+        <w:rPr>
+          <w:rFonts w:ascii="Arial" w:hAnsi="Arial" w:cs="Arial"/>
+        </w:rPr>
+        <w:t xml:space="preserve">’ </w:t>
+      </w:r>
+      <w:r>
+        <w:rPr>
+          <w:rFonts w:ascii="Arial" w:hAnsi="Arial" w:cs="Arial"/>
+        </w:rPr>
+        <w:t xml:space="preserve">at </w:t>
+      </w:r>
+      <w:hyperlink r:id="rId22" w:history="1">
+        <w:r>
+          <w:rPr>
+            <w:rStyle w:val="Hyperlink"/>
+            <w:rFonts w:ascii="Arial" w:hAnsi="Arial" w:cs="Arial"/>
+          </w:rPr>
+          <w:t>http://sourceforge.net/projects/evildicom/files/0.05.7/</w:t>
+        </w:r>
+      </w:hyperlink>
+      <w:r>
+        <w:rPr>
+          <w:rStyle w:val="Hyperlink"/>
+          <w:rFonts w:ascii="Arial" w:hAnsi="Arial" w:cs="Arial"/>
+          <w:color w:val="auto"/>
+          <w:u w:val="none"/>
+        </w:rPr>
+        <w:t xml:space="preserve"> to the project directory</w:t>
+      </w:r>
+    </w:p>
+    <w:p>
+      <w:pPr>
+        <w:pStyle w:val="ListParagraph"/>
+        <w:numPr>
+          <w:ilvl w:val="0"/>
+          <w:numId w:val="2"/>
+        </w:numPr>
+        <w:spacing w:line="360" w:lineRule="auto"/>
+        <w:rPr>
+          <w:rFonts w:ascii="Arial" w:hAnsi="Arial" w:cs="Arial"/>
+        </w:rPr>
+      </w:pPr>
+      <w:r>
+        <w:rPr>
+          <w:rFonts w:ascii="Arial" w:hAnsi="Arial" w:cs="Arial"/>
+        </w:rPr>
+        <w:t>Inside Visual Studio, reference the DLL (screenshots below)</w:t>
+      </w:r>
+    </w:p>
+    <w:p>
+      <w:pPr>
+        <w:spacing w:line="360" w:lineRule="auto"/>
+        <w:jc w:val="center"/>
+        <w:rPr>
+          <w:rFonts w:ascii="Arial" w:hAnsi="Arial" w:cs="Arial"/>
+        </w:rPr>
+      </w:pPr>
+    </w:p>
+    <w:p>
+      <w:pPr>
+        <w:spacing w:line="360" w:lineRule="auto"/>
+        <w:jc w:val="center"/>
+        <w:rPr>
+          <w:rFonts w:ascii="Arial" w:hAnsi="Arial" w:cs="Arial"/>
+        </w:rPr>
+      </w:pPr>
+      <w:r>
+        <w:rPr>
+          <w:rFonts w:ascii="Arial" w:hAnsi="Arial" w:cs="Arial"/>
+          <w:noProof/>
+        </w:rPr>
+        <w:lastRenderedPageBreak/>
+        <w:drawing>
+          <wp:inline distT="0" distB="0" distL="0" distR="0">
+            <wp:extent cx="2760980" cy="5731510"/>
+            <wp:effectExtent l="0" t="0" r="1270" b="2540"/>
+            <wp:docPr id="25" name="Picture 25"/>
+            <wp:cNvGraphicFramePr>
+              <a:graphicFrameLocks xmlns:a="http://schemas.openxmlformats.org/drawingml/2006/main" noChangeAspect="1"/>
+            </wp:cNvGraphicFramePr>
+            <a:graphic xmlns:a="http://schemas.openxmlformats.org/drawingml/2006/main">
+              <a:graphicData uri="http://schemas.openxmlformats.org/drawingml/2006/picture">
+                <pic:pic xmlns:pic="http://schemas.openxmlformats.org/drawingml/2006/picture">
+                  <pic:nvPicPr>
+                    <pic:cNvPr id="0" name="1.jpg"/>
+                    <pic:cNvPicPr/>
+                  </pic:nvPicPr>
+                  <pic:blipFill>
+                    <a:blip r:embed="rId23">
+                      <a:extLst>
+                        <a:ext uri="{28A0092B-C50C-407E-A947-70E740481C1C}">
+                          <a14:useLocalDpi xmlns:a14="http://schemas.microsoft.com/office/drawing/2010/main" val="0"/>
+                        </a:ext>
+                      </a:extLst>
+                    </a:blip>
+                    <a:stretch>
+                      <a:fillRect/>
+                    </a:stretch>
+                  </pic:blipFill>
+                  <pic:spPr>
+                    <a:xfrm>
+                      <a:off x="0" y="0"/>
+                      <a:ext cx="2760980" cy="5731510"/>
+                    </a:xfrm>
+                    <a:prstGeom prst="rect">
+                      <a:avLst/>
+                    </a:prstGeom>
+                  </pic:spPr>
+                </pic:pic>
+              </a:graphicData>
+            </a:graphic>
+          </wp:inline>
+        </w:drawing>
+      </w:r>
+    </w:p>
+    <w:p>
+      <w:pPr>
+        <w:spacing w:line="360" w:lineRule="auto"/>
+        <w:jc w:val="center"/>
+        <w:rPr>
+          <w:rFonts w:ascii="Arial" w:hAnsi="Arial" w:cs="Arial"/>
+        </w:rPr>
+      </w:pPr>
+      <w:r>
+        <w:rPr>
+          <w:rFonts w:ascii="Arial" w:hAnsi="Arial" w:cs="Arial"/>
+          <w:noProof/>
+        </w:rPr>
+        <w:lastRenderedPageBreak/>
+        <w:drawing>
+          <wp:inline distT="0" distB="0" distL="0" distR="0">
+            <wp:extent cx="8437245" cy="5731510"/>
+            <wp:effectExtent l="0" t="0" r="1905" b="2540"/>
+            <wp:docPr id="27" name="Picture 27"/>
+            <wp:cNvGraphicFramePr>
+              <a:graphicFrameLocks xmlns:a="http://schemas.openxmlformats.org/drawingml/2006/main" noChangeAspect="1"/>
+            </wp:cNvGraphicFramePr>
+            <a:graphic xmlns:a="http://schemas.openxmlformats.org/drawingml/2006/main">
+              <a:graphicData uri="http://schemas.openxmlformats.org/drawingml/2006/picture">
+                <pic:pic xmlns:pic="http://schemas.openxmlformats.org/drawingml/2006/picture">
+                  <pic:nvPicPr>
+                    <pic:cNvPr id="0" name="1.jpg"/>
+                    <pic:cNvPicPr/>
+                  </pic:nvPicPr>
+                  <pic:blipFill>
+                    <a:blip r:embed="rId24">
+                      <a:extLst>
+                        <a:ext uri="{28A0092B-C50C-407E-A947-70E740481C1C}">
+                          <a14:useLocalDpi xmlns:a14="http://schemas.microsoft.com/office/drawing/2010/main" val="0"/>
+                        </a:ext>
+                      </a:extLst>
+                    </a:blip>
+                    <a:stretch>
+                      <a:fillRect/>
+                    </a:stretch>
+                  </pic:blipFill>
+                  <pic:spPr>
+                    <a:xfrm>
+                      <a:off x="0" y="0"/>
+                      <a:ext cx="8437245" cy="5731510"/>
+                    </a:xfrm>
+                    <a:prstGeom prst="rect">
+                      <a:avLst/>
+                    </a:prstGeom>
+                  </pic:spPr>
+                </pic:pic>
+              </a:graphicData>
+            </a:graphic>
+          </wp:inline>
+        </w:drawing>
+      </w:r>
+    </w:p>
+    <w:p>
+      <w:pPr>
+        <w:pStyle w:val="Heading1"/>
+        <w:spacing w:line="360" w:lineRule="auto"/>
+        <w:rPr>
+          <w:rFonts w:ascii="Arial" w:hAnsi="Arial" w:cs="Arial"/>
+          <w:color w:val="auto"/>
+        </w:rPr>
+      </w:pPr>
+      <w:r>
+        <w:rPr>
+          <w:rFonts w:ascii="Arial" w:hAnsi="Arial" w:cs="Arial"/>
+          <w:color w:val="auto"/>
+        </w:rPr>
+        <w:lastRenderedPageBreak/>
+        <w:t>Image Resizer</w:t>
+      </w:r>
+    </w:p>
+    <w:p>
+      <w:pPr>
+        <w:pStyle w:val="ListParagraph"/>
+        <w:numPr>
+          <w:ilvl w:val="0"/>
+          <w:numId w:val="6"/>
+        </w:numPr>
+        <w:rPr>
+          <w:rFonts w:ascii="Arial" w:hAnsi="Arial" w:cs="Arial"/>
+        </w:rPr>
+      </w:pPr>
+      <w:r>
+        <w:rPr>
+          <w:rFonts w:ascii="Arial" w:hAnsi="Arial" w:cs="Arial"/>
+        </w:rPr>
+        <w:t xml:space="preserve">Download package via </w:t>
+      </w:r>
+      <w:proofErr w:type="spellStart"/>
+      <w:r>
+        <w:rPr>
+          <w:rFonts w:ascii="Arial" w:hAnsi="Arial" w:cs="Arial"/>
+        </w:rPr>
+        <w:t>NuGet</w:t>
+      </w:r>
+      <w:proofErr w:type="spellEnd"/>
+      <w:r>
+        <w:rPr>
+          <w:rFonts w:ascii="Arial" w:hAnsi="Arial" w:cs="Arial"/>
+        </w:rPr>
+        <w:t xml:space="preserve"> (screenshots below)</w:t>
+      </w:r>
+    </w:p>
+    <w:p>
+      <w:pPr>
+        <w:jc w:val="center"/>
+        <w:rPr>
+          <w:rFonts w:ascii="Arial" w:hAnsi="Arial" w:cs="Arial"/>
+        </w:rPr>
+      </w:pPr>
+      <w:bookmarkStart w:id="0" w:name="_GoBack"/>
+      <w:bookmarkEnd w:id="0"/>
+    </w:p>
+    <w:p>
+      <w:pPr>
+        <w:jc w:val="center"/>
+        <w:rPr>
+          <w:rFonts w:ascii="Arial" w:hAnsi="Arial" w:cs="Arial"/>
+        </w:rPr>
+      </w:pPr>
+      <w:r>
+        <w:rPr>
+          <w:rFonts w:ascii="Arial" w:hAnsi="Arial" w:cs="Arial"/>
+          <w:noProof/>
+        </w:rPr>
+        <w:lastRenderedPageBreak/>
+        <w:drawing>
+          <wp:inline distT="0" distB="0" distL="0" distR="0">
+            <wp:extent cx="2752725" cy="5731510"/>
+            <wp:effectExtent l="0" t="0" r="9525" b="2540"/>
+            <wp:docPr id="30" name="Picture 30"/>
+            <wp:cNvGraphicFramePr>
+              <a:graphicFrameLocks xmlns:a="http://schemas.openxmlformats.org/drawingml/2006/main" noChangeAspect="1"/>
+            </wp:cNvGraphicFramePr>
+            <a:graphic xmlns:a="http://schemas.openxmlformats.org/drawingml/2006/main">
+              <a:graphicData uri="http://schemas.openxmlformats.org/drawingml/2006/picture">
+                <pic:pic xmlns:pic="http://schemas.openxmlformats.org/drawingml/2006/picture">
+                  <pic:nvPicPr>
+                    <pic:cNvPr id="0" name="1.jpg"/>
+                    <pic:cNvPicPr/>
+                  </pic:nvPicPr>
+                  <pic:blipFill>
+                    <a:blip r:embed="rId19">
+                      <a:extLst>
+                        <a:ext uri="{28A0092B-C50C-407E-A947-70E740481C1C}">
+                          <a14:useLocalDpi xmlns:a14="http://schemas.microsoft.com/office/drawing/2010/main" val="0"/>
+                        </a:ext>
+                      </a:extLst>
+                    </a:blip>
+                    <a:stretch>
+                      <a:fillRect/>
+                    </a:stretch>
+                  </pic:blipFill>
+                  <pic:spPr>
+                    <a:xfrm>
+                      <a:off x="0" y="0"/>
+                      <a:ext cx="2752725" cy="5731510"/>
+                    </a:xfrm>
+                    <a:prstGeom prst="rect">
+                      <a:avLst/>
+                    </a:prstGeom>
+                  </pic:spPr>
+                </pic:pic>
+              </a:graphicData>
+            </a:graphic>
+          </wp:inline>
+        </w:drawing>
+      </w:r>
+    </w:p>
+    <w:p>
+      <w:pPr>
+        <w:jc w:val="center"/>
+        <w:rPr>
+          <w:rFonts w:ascii="Arial" w:hAnsi="Arial" w:cs="Arial"/>
+        </w:rPr>
+      </w:pPr>
+      <w:r>
+        <w:rPr>
+          <w:rFonts w:ascii="Arial" w:hAnsi="Arial" w:cs="Arial"/>
+          <w:noProof/>
+        </w:rPr>
+        <w:lastRenderedPageBreak/>
+        <w:drawing>
+          <wp:inline distT="0" distB="0" distL="0" distR="0">
+            <wp:extent cx="8597265" cy="5731510"/>
+            <wp:effectExtent l="0" t="0" r="0" b="2540"/>
+            <wp:docPr id="23" name="Picture 23"/>
+            <wp:cNvGraphicFramePr>
+              <a:graphicFrameLocks xmlns:a="http://schemas.openxmlformats.org/drawingml/2006/main" noChangeAspect="1"/>
+            </wp:cNvGraphicFramePr>
+            <a:graphic xmlns:a="http://schemas.openxmlformats.org/drawingml/2006/main">
+              <a:graphicData uri="http://schemas.openxmlformats.org/drawingml/2006/picture">
+                <pic:pic xmlns:pic="http://schemas.openxmlformats.org/drawingml/2006/picture">
+                  <pic:nvPicPr>
+                    <pic:cNvPr id="0" name="1.jpg"/>
+                    <pic:cNvPicPr/>
+                  </pic:nvPicPr>
+                  <pic:blipFill>
+                    <a:blip r:embed="rId25">
+                      <a:extLst>
+                        <a:ext uri="{28A0092B-C50C-407E-A947-70E740481C1C}">
+                          <a14:useLocalDpi xmlns:a14="http://schemas.microsoft.com/office/drawing/2010/main" val="0"/>
+                        </a:ext>
+                      </a:extLst>
+                    </a:blip>
+                    <a:stretch>
+                      <a:fillRect/>
+                    </a:stretch>
+                  </pic:blipFill>
+                  <pic:spPr>
+                    <a:xfrm>
+                      <a:off x="0" y="0"/>
+                      <a:ext cx="8597265" cy="5731510"/>
+                    </a:xfrm>
+                    <a:prstGeom prst="rect">
+                      <a:avLst/>
+                    </a:prstGeom>
+                  </pic:spPr>
+                </pic:pic>
+              </a:graphicData>
+            </a:graphic>
+          </wp:inline>
+        </w:drawing>
+      </w:r>
+    </w:p>
+    <w:p>
+      <w:pPr>
+        <w:pStyle w:val="Heading1"/>
+        <w:spacing w:line="360" w:lineRule="auto"/>
+        <w:rPr>
+          <w:rFonts w:ascii="Arial" w:hAnsi="Arial" w:cs="Arial"/>
+          <w:color w:val="auto"/>
+        </w:rPr>
+      </w:pPr>
+      <w:proofErr w:type="spellStart"/>
+      <w:proofErr w:type="gramStart"/>
+      <w:r>
+        <w:rPr>
+          <w:rFonts w:ascii="Arial" w:hAnsi="Arial" w:cs="Arial"/>
+          <w:color w:val="auto"/>
+        </w:rPr>
+        <w:lastRenderedPageBreak/>
+        <w:t>skmValidators</w:t>
+      </w:r>
+      <w:proofErr w:type="spellEnd"/>
+      <w:proofErr w:type="gramEnd"/>
+    </w:p>
+    <w:p>
+      <w:pPr>
+        <w:pStyle w:val="ListParagraph"/>
+        <w:numPr>
+          <w:ilvl w:val="0"/>
+          <w:numId w:val="1"/>
+        </w:numPr>
+        <w:spacing w:line="360" w:lineRule="auto"/>
+        <w:rPr>
+          <w:rFonts w:ascii="Arial" w:hAnsi="Arial" w:cs="Arial"/>
+        </w:rPr>
+      </w:pPr>
+      <w:r>
+        <w:rPr>
+          <w:rFonts w:ascii="Arial" w:hAnsi="Arial" w:cs="Arial"/>
+        </w:rPr>
+        <w:t>Download at</w:t>
+      </w:r>
+      <w:r>
+        <w:rPr>
+          <w:rFonts w:ascii="Arial" w:hAnsi="Arial" w:cs="Arial"/>
+        </w:rPr>
+        <w:t xml:space="preserve"> </w:t>
+      </w:r>
+      <w:hyperlink r:id="rId26" w:history="1">
+        <w:r>
+          <w:rPr>
+            <w:rStyle w:val="Hyperlink"/>
+            <w:rFonts w:ascii="Arial" w:hAnsi="Arial" w:cs="Arial"/>
+          </w:rPr>
+          <w:t>http://aspnet.4guysfromrolla.com/code/skmValidators.zip</w:t>
+        </w:r>
+      </w:hyperlink>
+      <w:r>
+        <w:rPr>
+          <w:rFonts w:ascii="Arial" w:hAnsi="Arial" w:cs="Arial"/>
+        </w:rPr>
+        <w:t>,</w:t>
+      </w:r>
+      <w:r>
+        <w:rPr>
+          <w:rFonts w:ascii="Arial" w:hAnsi="Arial" w:cs="Arial"/>
+        </w:rPr>
+        <w:t xml:space="preserve"> </w:t>
+      </w:r>
+      <w:r>
+        <w:rPr>
+          <w:rFonts w:ascii="Arial" w:hAnsi="Arial" w:cs="Arial"/>
+        </w:rPr>
+        <w:t xml:space="preserve">or </w:t>
+      </w:r>
+      <w:hyperlink r:id="rId27" w:history="1">
+        <w:r>
+          <w:rPr>
+            <w:rStyle w:val="Hyperlink"/>
+            <w:rFonts w:ascii="Arial" w:hAnsi="Arial" w:cs="Arial"/>
+          </w:rPr>
+          <w:t>http://scottonwriting.net/sowblog/codeprojects.htm</w:t>
+        </w:r>
+      </w:hyperlink>
+      <w:r>
+        <w:rPr>
+          <w:rFonts w:ascii="Arial" w:hAnsi="Arial" w:cs="Arial"/>
+        </w:rPr>
+        <w:t xml:space="preserve"> under the </w:t>
+      </w:r>
+      <w:r>
+        <w:rPr>
+          <w:rFonts w:ascii="Arial" w:hAnsi="Arial" w:cs="Arial"/>
+        </w:rPr>
+        <w:t>‘</w:t>
+      </w:r>
+      <w:proofErr w:type="spellStart"/>
+      <w:r>
+        <w:rPr>
+          <w:rFonts w:ascii="Arial" w:hAnsi="Arial" w:cs="Arial"/>
+        </w:rPr>
+        <w:t>skmValidators</w:t>
+      </w:r>
+      <w:proofErr w:type="spellEnd"/>
+      <w:r>
+        <w:rPr>
+          <w:rFonts w:ascii="Arial" w:hAnsi="Arial" w:cs="Arial"/>
+        </w:rPr>
+        <w:t>’</w:t>
+      </w:r>
+      <w:r>
+        <w:rPr>
+          <w:rFonts w:ascii="Arial" w:hAnsi="Arial" w:cs="Arial"/>
+        </w:rPr>
+        <w:t xml:space="preserve"> heading</w:t>
+      </w:r>
+    </w:p>
+    <w:p>
+      <w:pPr>
+        <w:pStyle w:val="ListParagraph"/>
+        <w:numPr>
+          <w:ilvl w:val="0"/>
+          <w:numId w:val="1"/>
+        </w:numPr>
+        <w:spacing w:line="360" w:lineRule="auto"/>
+        <w:rPr>
+          <w:rFonts w:ascii="Arial" w:hAnsi="Arial" w:cs="Arial"/>
+        </w:rPr>
+      </w:pPr>
+      <w:r>
+        <w:rPr>
+          <w:rFonts w:ascii="Arial" w:hAnsi="Arial" w:cs="Arial"/>
+        </w:rPr>
+        <w:t>Unzip the package and paste the file ‘</w:t>
+      </w:r>
+      <w:r>
+        <w:rPr>
+          <w:rFonts w:ascii="Arial" w:hAnsi="Arial" w:cs="Arial"/>
+        </w:rPr>
+        <w:t>skmValidators.dll</w:t>
+      </w:r>
+      <w:r>
+        <w:rPr>
+          <w:rFonts w:ascii="Arial" w:hAnsi="Arial" w:cs="Arial"/>
+        </w:rPr>
+        <w:t>’ into the project directory</w:t>
+      </w:r>
+    </w:p>
+    <w:p>
+      <w:pPr>
+        <w:pStyle w:val="ListParagraph"/>
+        <w:numPr>
+          <w:ilvl w:val="0"/>
+          <w:numId w:val="1"/>
+        </w:numPr>
+        <w:spacing w:line="360" w:lineRule="auto"/>
+        <w:rPr>
+          <w:rFonts w:ascii="Arial" w:hAnsi="Arial" w:cs="Arial"/>
+        </w:rPr>
+      </w:pPr>
+      <w:r>
+        <w:rPr>
+          <w:rFonts w:ascii="Arial" w:hAnsi="Arial" w:cs="Arial"/>
+        </w:rPr>
+        <w:t>Inside Visual Studio, reference the DLL (screenshot</w:t>
+      </w:r>
+      <w:r>
+        <w:rPr>
+          <w:rFonts w:ascii="Arial" w:hAnsi="Arial" w:cs="Arial"/>
+        </w:rPr>
+        <w:t>s</w:t>
+      </w:r>
+      <w:r>
+        <w:rPr>
+          <w:rFonts w:ascii="Arial" w:hAnsi="Arial" w:cs="Arial"/>
+        </w:rPr>
+        <w:t xml:space="preserve"> below)</w:t>
+      </w:r>
+    </w:p>
+    <w:p>
+      <w:pPr>
+        <w:spacing w:line="360" w:lineRule="auto"/>
+        <w:jc w:val="center"/>
+        <w:rPr>
+          <w:rFonts w:ascii="Arial" w:hAnsi="Arial" w:cs="Arial"/>
+        </w:rPr>
+      </w:pPr>
+      <w:r>
+        <w:rPr>
+          <w:rFonts w:ascii="Arial" w:hAnsi="Arial" w:cs="Arial"/>
+          <w:noProof/>
+        </w:rPr>
+        <w:lastRenderedPageBreak/>
+        <w:drawing>
+          <wp:inline distT="0" distB="0" distL="0" distR="0" wp14:anchorId="01FA6F2A" wp14:editId="7F873DF3">
+            <wp:extent cx="2760980" cy="5731510"/>
+            <wp:effectExtent l="0" t="0" r="1270" b="2540"/>
+            <wp:docPr id="28" name="Picture 28"/>
+            <wp:cNvGraphicFramePr>
+              <a:graphicFrameLocks xmlns:a="http://schemas.openxmlformats.org/drawingml/2006/main" noChangeAspect="1"/>
+            </wp:cNvGraphicFramePr>
+            <a:graphic xmlns:a="http://schemas.openxmlformats.org/drawingml/2006/main">
+              <a:graphicData uri="http://schemas.openxmlformats.org/drawingml/2006/picture">
+                <pic:pic xmlns:pic="http://schemas.openxmlformats.org/drawingml/2006/picture">
+                  <pic:nvPicPr>
+                    <pic:cNvPr id="0" name="1.jpg"/>
+                    <pic:cNvPicPr/>
+                  </pic:nvPicPr>
+                  <pic:blipFill>
+                    <a:blip r:embed="rId23">
+                      <a:extLst>
+                        <a:ext uri="{28A0092B-C50C-407E-A947-70E740481C1C}">
+                          <a14:useLocalDpi xmlns:a14="http://schemas.microsoft.com/office/drawing/2010/main" val="0"/>
+                        </a:ext>
+                      </a:extLst>
+                    </a:blip>
+                    <a:stretch>
+                      <a:fillRect/>
+                    </a:stretch>
+                  </pic:blipFill>
+                  <pic:spPr>
+                    <a:xfrm>
+                      <a:off x="0" y="0"/>
+                      <a:ext cx="2760980" cy="5731510"/>
+                    </a:xfrm>
+                    <a:prstGeom prst="rect">
+                      <a:avLst/>
+                    </a:prstGeom>
+                  </pic:spPr>
+                </pic:pic>
+              </a:graphicData>
+            </a:graphic>
+          </wp:inline>
+        </w:drawing>
+      </w:r>
+    </w:p>
+    <w:p>
+      <w:pPr>
+        <w:spacing w:line="360" w:lineRule="auto"/>
+        <w:jc w:val="center"/>
+        <w:rPr>
+          <w:rFonts w:ascii="Arial" w:hAnsi="Arial" w:cs="Arial"/>
+        </w:rPr>
+      </w:pPr>
+      <w:r>
+        <w:rPr>
+          <w:rFonts w:ascii="Arial" w:hAnsi="Arial" w:cs="Arial"/>
+          <w:noProof/>
+        </w:rPr>
+        <w:lastRenderedPageBreak/>
+        <w:drawing>
+          <wp:inline distT="0" distB="0" distL="0" distR="0">
+            <wp:extent cx="8437245" cy="5731510"/>
+            <wp:effectExtent l="0" t="0" r="1905" b="2540"/>
+            <wp:docPr id="29" name="Picture 29"/>
+            <wp:cNvGraphicFramePr>
+              <a:graphicFrameLocks xmlns:a="http://schemas.openxmlformats.org/drawingml/2006/main" noChangeAspect="1"/>
+            </wp:cNvGraphicFramePr>
+            <a:graphic xmlns:a="http://schemas.openxmlformats.org/drawingml/2006/main">
+              <a:graphicData uri="http://schemas.openxmlformats.org/drawingml/2006/picture">
+                <pic:pic xmlns:pic="http://schemas.openxmlformats.org/drawingml/2006/picture">
+                  <pic:nvPicPr>
+                    <pic:cNvPr id="0" name="1.jpg"/>
+                    <pic:cNvPicPr/>
+                  </pic:nvPicPr>
+                  <pic:blipFill>
+                    <a:blip r:embed="rId28">
+                      <a:extLst>
+                        <a:ext uri="{28A0092B-C50C-407E-A947-70E740481C1C}">
+                          <a14:useLocalDpi xmlns:a14="http://schemas.microsoft.com/office/drawing/2010/main" val="0"/>
+                        </a:ext>
+                      </a:extLst>
+                    </a:blip>
+                    <a:stretch>
+                      <a:fillRect/>
+                    </a:stretch>
+                  </pic:blipFill>
+                  <pic:spPr>
+                    <a:xfrm>
+                      <a:off x="0" y="0"/>
+                      <a:ext cx="8437245" cy="5731510"/>
+                    </a:xfrm>
+                    <a:prstGeom prst="rect">
+                      <a:avLst/>
+                    </a:prstGeom>
+                  </pic:spPr>
+                </pic:pic>
+              </a:graphicData>
+            </a:graphic>
+          </wp:inline>
+        </w:drawing>
+      </w:r>
+    </w:p>
     <w:sectPr>
-      <w:pgSz w:w="11906" w:h="16838"/>
-      <w:pgMar w:top="1440" w:right="1440" w:bottom="1440" w:left="1440" w:header="708" w:footer="708" w:gutter="0"/>
+      <w:pgSz w:w="16838" w:h="11906" w:orient="landscape" w:code="9"/>
+      <w:pgMar w:top="1440" w:right="1440" w:bottom="1440" w:left="1440" w:header="709" w:footer="709" w:gutter="0"/>
       <w:cols w:space="708"/>
       <w:docGrid w:linePitch="360"/>
     </w:sectPr>
@@ -2015,6 +2626,119 @@
     </w:lvl>
   </w:abstractNum>
   <w:abstractNum w:abstractNumId="4">
+    <w:nsid w:val="3BBE3507"/>
+    <w:multiLevelType w:val="hybridMultilevel"/>
+    <w:tmpl w:val="64EAC8DC"/>
+    <w:lvl w:ilvl="0" w:tplc="48090001">
+      <w:start w:val="1"/>
+      <w:numFmt w:val="bullet"/>
+      <w:lvlText w:val=""/>
+      <w:lvlJc w:val="left"/>
+      <w:pPr>
+        <w:ind w:left="360" w:hanging="360"/>
+      </w:pPr>
+      <w:rPr>
+        <w:rFonts w:ascii="Symbol" w:hAnsi="Symbol" w:hint="default"/>
+      </w:rPr>
+    </w:lvl>
+    <w:lvl w:ilvl="1" w:tplc="48090003" w:tentative="1">
+      <w:start w:val="1"/>
+      <w:numFmt w:val="bullet"/>
+      <w:lvlText w:val="o"/>
+      <w:lvlJc w:val="left"/>
+      <w:pPr>
+        <w:ind w:left="1080" w:hanging="360"/>
+      </w:pPr>
+      <w:rPr>
+        <w:rFonts w:ascii="Courier New" w:hAnsi="Courier New" w:cs="Courier New" w:hint="default"/>
+      </w:rPr>
+    </w:lvl>
+    <w:lvl w:ilvl="2" w:tplc="48090005" w:tentative="1">
+      <w:start w:val="1"/>
+      <w:numFmt w:val="bullet"/>
+      <w:lvlText w:val=""/>
+      <w:lvlJc w:val="left"/>
+      <w:pPr>
+        <w:ind w:left="1800" w:hanging="360"/>
+      </w:pPr>
+      <w:rPr>
+        <w:rFonts w:ascii="Wingdings" w:hAnsi="Wingdings" w:hint="default"/>
+      </w:rPr>
+    </w:lvl>
+    <w:lvl w:ilvl="3" w:tplc="48090001" w:tentative="1">
+      <w:start w:val="1"/>
+      <w:numFmt w:val="bullet"/>
+      <w:lvlText w:val=""/>
+      <w:lvlJc w:val="left"/>
+      <w:pPr>
+        <w:ind w:left="2520" w:hanging="360"/>
+      </w:pPr>
+      <w:rPr>
+        <w:rFonts w:ascii="Symbol" w:hAnsi="Symbol" w:hint="default"/>
+      </w:rPr>
+    </w:lvl>
+    <w:lvl w:ilvl="4" w:tplc="48090003" w:tentative="1">
+      <w:start w:val="1"/>
+      <w:numFmt w:val="bullet"/>
+      <w:lvlText w:val="o"/>
+      <w:lvlJc w:val="left"/>
+      <w:pPr>
+        <w:ind w:left="3240" w:hanging="360"/>
+      </w:pPr>
+      <w:rPr>
+        <w:rFonts w:ascii="Courier New" w:hAnsi="Courier New" w:cs="Courier New" w:hint="default"/>
+      </w:rPr>
+    </w:lvl>
+    <w:lvl w:ilvl="5" w:tplc="48090005" w:tentative="1">
+      <w:start w:val="1"/>
+      <w:numFmt w:val="bullet"/>
+      <w:lvlText w:val=""/>
+      <w:lvlJc w:val="left"/>
+      <w:pPr>
+        <w:ind w:left="3960" w:hanging="360"/>
+      </w:pPr>
+      <w:rPr>
+        <w:rFonts w:ascii="Wingdings" w:hAnsi="Wingdings" w:hint="default"/>
+      </w:rPr>
+    </w:lvl>
+    <w:lvl w:ilvl="6" w:tplc="48090001" w:tentative="1">
+      <w:start w:val="1"/>
+      <w:numFmt w:val="bullet"/>
+      <w:lvlText w:val=""/>
+      <w:lvlJc w:val="left"/>
+      <w:pPr>
+        <w:ind w:left="4680" w:hanging="360"/>
+      </w:pPr>
+      <w:rPr>
+        <w:rFonts w:ascii="Symbol" w:hAnsi="Symbol" w:hint="default"/>
+      </w:rPr>
+    </w:lvl>
+    <w:lvl w:ilvl="7" w:tplc="48090003" w:tentative="1">
+      <w:start w:val="1"/>
+      <w:numFmt w:val="bullet"/>
+      <w:lvlText w:val="o"/>
+      <w:lvlJc w:val="left"/>
+      <w:pPr>
+        <w:ind w:left="5400" w:hanging="360"/>
+      </w:pPr>
+      <w:rPr>
+        <w:rFonts w:ascii="Courier New" w:hAnsi="Courier New" w:cs="Courier New" w:hint="default"/>
+      </w:rPr>
+    </w:lvl>
+    <w:lvl w:ilvl="8" w:tplc="48090005" w:tentative="1">
+      <w:start w:val="1"/>
+      <w:numFmt w:val="bullet"/>
+      <w:lvlText w:val=""/>
+      <w:lvlJc w:val="left"/>
+      <w:pPr>
+        <w:ind w:left="6120" w:hanging="360"/>
+      </w:pPr>
+      <w:rPr>
+        <w:rFonts w:ascii="Wingdings" w:hAnsi="Wingdings" w:hint="default"/>
+      </w:rPr>
+    </w:lvl>
+  </w:abstractNum>
+  <w:abstractNum w:abstractNumId="5">
     <w:nsid w:val="6862448A"/>
     <w:multiLevelType w:val="hybridMultilevel"/>
     <w:tmpl w:val="2BEA2DFE"/>
@@ -2127,7 +2851,7 @@
       </w:rPr>
     </w:lvl>
   </w:abstractNum>
-  <w:abstractNum w:abstractNumId="5">
+  <w:abstractNum w:abstractNumId="6">
     <w:nsid w:val="6C747BAB"/>
     <w:multiLevelType w:val="hybridMultilevel"/>
     <w:tmpl w:val="69E0439A"/>
@@ -2240,7 +2964,7 @@
       </w:rPr>
     </w:lvl>
   </w:abstractNum>
-  <w:abstractNum w:abstractNumId="6">
+  <w:abstractNum w:abstractNumId="7">
     <w:nsid w:val="78A64485"/>
     <w:multiLevelType w:val="hybridMultilevel"/>
     <w:tmpl w:val="CF44135C"/>
@@ -2354,10 +3078,10 @@
     </w:lvl>
   </w:abstractNum>
   <w:num w:numId="1">
-    <w:abstractNumId w:val="5"/>
+    <w:abstractNumId w:val="6"/>
   </w:num>
   <w:num w:numId="2">
-    <w:abstractNumId w:val="4"/>
+    <w:abstractNumId w:val="5"/>
   </w:num>
   <w:num w:numId="3">
     <w:abstractNumId w:val="1"/>
@@ -2372,7 +3096,10 @@
     <w:abstractNumId w:val="0"/>
   </w:num>
   <w:num w:numId="7">
-    <w:abstractNumId w:val="6"/>
+    <w:abstractNumId w:val="7"/>
+  </w:num>
+  <w:num w:numId="8">
+    <w:abstractNumId w:val="4"/>
   </w:num>
 </w:numbering>
 </file>

</xml_diff>